<commit_message>
Trying to Retrieve File Deleted
</commit_message>
<xml_diff>
--- a/Progression on Application.docx
+++ b/Progression on Application.docx
@@ -1754,6 +1754,903 @@
         </w:rPr>
         <w:t xml:space="preserve">Brings to new page, adds new item to list</w:t>
       </w:r>
+    </w:p>
+    <w:p>
+      <w:pPr>
+        <w:spacing w:before="0" w:after="160" w:line="259"/>
+        <w:ind w:right="0" w:left="0" w:firstLine="0"/>
+        <w:jc w:val="left"/>
+        <w:rPr>
+          <w:rFonts w:ascii="Calibri" w:hAnsi="Calibri" w:cs="Calibri" w:eastAsia="Calibri"/>
+          <w:color w:val="auto"/>
+          <w:spacing w:val="0"/>
+          <w:position w:val="0"/>
+          <w:sz w:val="22"/>
+          <w:shd w:fill="auto" w:val="clear"/>
+        </w:rPr>
+      </w:pPr>
+    </w:p>
+    <w:p>
+      <w:pPr>
+        <w:spacing w:before="0" w:after="160" w:line="259"/>
+        <w:ind w:right="0" w:left="0" w:firstLine="0"/>
+        <w:jc w:val="left"/>
+        <w:rPr>
+          <w:rFonts w:ascii="Consolas" w:hAnsi="Consolas" w:cs="Consolas" w:eastAsia="Consolas"/>
+          <w:color w:val="auto"/>
+          <w:spacing w:val="0"/>
+          <w:position w:val="0"/>
+          <w:sz w:val="19"/>
+          <w:shd w:fill="auto" w:val="clear"/>
+        </w:rPr>
+      </w:pPr>
+      <w:r>
+        <w:rPr>
+          <w:rFonts w:ascii="Consolas" w:hAnsi="Consolas" w:cs="Consolas" w:eastAsia="Consolas"/>
+          <w:color w:val="auto"/>
+          <w:spacing w:val="0"/>
+          <w:position w:val="0"/>
+          <w:sz w:val="19"/>
+          <w:shd w:fill="auto" w:val="clear"/>
+        </w:rPr>
+        <w:t xml:space="preserve">5/10/14 - 5/11/14</w:t>
+      </w:r>
+    </w:p>
+    <w:p>
+      <w:pPr>
+        <w:numPr>
+          <w:ilvl w:val="0"/>
+          <w:numId w:val="37"/>
+        </w:numPr>
+        <w:spacing w:before="0" w:after="160" w:line="259"/>
+        <w:ind w:right="0" w:left="720" w:hanging="360"/>
+        <w:jc w:val="left"/>
+        <w:rPr>
+          <w:rFonts w:ascii="Calibri" w:hAnsi="Calibri" w:cs="Calibri" w:eastAsia="Calibri"/>
+          <w:color w:val="auto"/>
+          <w:spacing w:val="0"/>
+          <w:position w:val="0"/>
+          <w:sz w:val="22"/>
+          <w:shd w:fill="auto" w:val="clear"/>
+        </w:rPr>
+      </w:pPr>
+      <w:r>
+        <w:rPr>
+          <w:rFonts w:ascii="Consolas" w:hAnsi="Consolas" w:cs="Consolas" w:eastAsia="Consolas"/>
+          <w:color w:val="auto"/>
+          <w:spacing w:val="0"/>
+          <w:position w:val="0"/>
+          <w:sz w:val="19"/>
+          <w:shd w:fill="auto" w:val="clear"/>
+        </w:rPr>
+        <w:t xml:space="preserve">Added eventhandler ontap to ListColumn</w:t>
+      </w:r>
+    </w:p>
+    <w:p>
+      <w:pPr>
+        <w:numPr>
+          <w:ilvl w:val="0"/>
+          <w:numId w:val="37"/>
+        </w:numPr>
+        <w:spacing w:before="0" w:after="160" w:line="259"/>
+        <w:ind w:right="0" w:left="1080" w:hanging="360"/>
+        <w:jc w:val="left"/>
+        <w:rPr>
+          <w:rFonts w:ascii="Calibri" w:hAnsi="Calibri" w:cs="Calibri" w:eastAsia="Calibri"/>
+          <w:color w:val="auto"/>
+          <w:spacing w:val="0"/>
+          <w:position w:val="0"/>
+          <w:sz w:val="22"/>
+          <w:shd w:fill="auto" w:val="clear"/>
+        </w:rPr>
+      </w:pPr>
+      <w:r>
+        <w:rPr>
+          <w:rFonts w:ascii="Consolas" w:hAnsi="Consolas" w:cs="Consolas" w:eastAsia="Consolas"/>
+          <w:color w:val="DCDCDC"/>
+          <w:spacing w:val="0"/>
+          <w:position w:val="0"/>
+          <w:sz w:val="19"/>
+          <w:shd w:fill="1E1E1E" w:val="clear"/>
+        </w:rPr>
+        <w:t xml:space="preserve">  ListColumn</w:t>
+      </w:r>
+      <w:r>
+        <w:rPr>
+          <w:rFonts w:ascii="Consolas" w:hAnsi="Consolas" w:cs="Consolas" w:eastAsia="Consolas"/>
+          <w:color w:val="B4B4B4"/>
+          <w:spacing w:val="0"/>
+          <w:position w:val="0"/>
+          <w:sz w:val="19"/>
+          <w:shd w:fill="1E1E1E" w:val="clear"/>
+        </w:rPr>
+        <w:t xml:space="preserve">.</w:t>
+      </w:r>
+      <w:r>
+        <w:rPr>
+          <w:rFonts w:ascii="Consolas" w:hAnsi="Consolas" w:cs="Consolas" w:eastAsia="Consolas"/>
+          <w:color w:val="DCDCDC"/>
+          <w:spacing w:val="0"/>
+          <w:position w:val="0"/>
+          <w:sz w:val="19"/>
+          <w:shd w:fill="1E1E1E" w:val="clear"/>
+        </w:rPr>
+        <w:t xml:space="preserve">Tap </w:t>
+      </w:r>
+      <w:r>
+        <w:rPr>
+          <w:rFonts w:ascii="Consolas" w:hAnsi="Consolas" w:cs="Consolas" w:eastAsia="Consolas"/>
+          <w:color w:val="B4B4B4"/>
+          <w:spacing w:val="0"/>
+          <w:position w:val="0"/>
+          <w:sz w:val="19"/>
+          <w:shd w:fill="1E1E1E" w:val="clear"/>
+        </w:rPr>
+        <w:t xml:space="preserve">+=</w:t>
+      </w:r>
+      <w:r>
+        <w:rPr>
+          <w:rFonts w:ascii="Consolas" w:hAnsi="Consolas" w:cs="Consolas" w:eastAsia="Consolas"/>
+          <w:color w:val="DCDCDC"/>
+          <w:spacing w:val="0"/>
+          <w:position w:val="0"/>
+          <w:sz w:val="19"/>
+          <w:shd w:fill="1E1E1E" w:val="clear"/>
+        </w:rPr>
+        <w:t xml:space="preserve"> </w:t>
+      </w:r>
+      <w:r>
+        <w:rPr>
+          <w:rFonts w:ascii="Consolas" w:hAnsi="Consolas" w:cs="Consolas" w:eastAsia="Consolas"/>
+          <w:color w:val="569CD6"/>
+          <w:spacing w:val="0"/>
+          <w:position w:val="0"/>
+          <w:sz w:val="19"/>
+          <w:shd w:fill="1E1E1E" w:val="clear"/>
+        </w:rPr>
+        <w:t xml:space="preserve">new</w:t>
+      </w:r>
+      <w:r>
+        <w:rPr>
+          <w:rFonts w:ascii="Consolas" w:hAnsi="Consolas" w:cs="Consolas" w:eastAsia="Consolas"/>
+          <w:color w:val="DCDCDC"/>
+          <w:spacing w:val="0"/>
+          <w:position w:val="0"/>
+          <w:sz w:val="19"/>
+          <w:shd w:fill="1E1E1E" w:val="clear"/>
+        </w:rPr>
+        <w:t xml:space="preserve"> </w:t>
+      </w:r>
+      <w:r>
+        <w:rPr>
+          <w:rFonts w:ascii="Consolas" w:hAnsi="Consolas" w:cs="Consolas" w:eastAsia="Consolas"/>
+          <w:color w:val="4EC9B0"/>
+          <w:spacing w:val="0"/>
+          <w:position w:val="0"/>
+          <w:sz w:val="19"/>
+          <w:shd w:fill="1E1E1E" w:val="clear"/>
+        </w:rPr>
+        <w:t xml:space="preserve">EventHandler</w:t>
+      </w:r>
+      <w:r>
+        <w:rPr>
+          <w:rFonts w:ascii="Consolas" w:hAnsi="Consolas" w:cs="Consolas" w:eastAsia="Consolas"/>
+          <w:color w:val="B4B4B4"/>
+          <w:spacing w:val="0"/>
+          <w:position w:val="0"/>
+          <w:sz w:val="19"/>
+          <w:shd w:fill="1E1E1E" w:val="clear"/>
+        </w:rPr>
+        <w:t xml:space="preserve">&lt;</w:t>
+      </w:r>
+      <w:r>
+        <w:rPr>
+          <w:rFonts w:ascii="Consolas" w:hAnsi="Consolas" w:cs="Consolas" w:eastAsia="Consolas"/>
+          <w:color w:val="4EC9B0"/>
+          <w:spacing w:val="0"/>
+          <w:position w:val="0"/>
+          <w:sz w:val="19"/>
+          <w:shd w:fill="1E1E1E" w:val="clear"/>
+        </w:rPr>
+        <w:t xml:space="preserve">GestureEventArgs</w:t>
+      </w:r>
+      <w:r>
+        <w:rPr>
+          <w:rFonts w:ascii="Consolas" w:hAnsi="Consolas" w:cs="Consolas" w:eastAsia="Consolas"/>
+          <w:color w:val="B4B4B4"/>
+          <w:spacing w:val="0"/>
+          <w:position w:val="0"/>
+          <w:sz w:val="19"/>
+          <w:shd w:fill="1E1E1E" w:val="clear"/>
+        </w:rPr>
+        <w:t xml:space="preserve">&gt;</w:t>
+      </w:r>
+      <w:r>
+        <w:rPr>
+          <w:rFonts w:ascii="Consolas" w:hAnsi="Consolas" w:cs="Consolas" w:eastAsia="Consolas"/>
+          <w:color w:val="DCDCDC"/>
+          <w:spacing w:val="0"/>
+          <w:position w:val="0"/>
+          <w:sz w:val="19"/>
+          <w:shd w:fill="1E1E1E" w:val="clear"/>
+        </w:rPr>
+        <w:t xml:space="preserve">(HandleTap);</w:t>
+      </w:r>
+    </w:p>
+    <w:p>
+      <w:pPr>
+        <w:numPr>
+          <w:ilvl w:val="0"/>
+          <w:numId w:val="37"/>
+        </w:numPr>
+        <w:spacing w:before="0" w:after="160" w:line="259"/>
+        <w:ind w:right="0" w:left="720" w:hanging="360"/>
+        <w:jc w:val="left"/>
+        <w:rPr>
+          <w:rFonts w:ascii="Calibri" w:hAnsi="Calibri" w:cs="Calibri" w:eastAsia="Calibri"/>
+          <w:color w:val="auto"/>
+          <w:spacing w:val="0"/>
+          <w:position w:val="0"/>
+          <w:sz w:val="22"/>
+          <w:shd w:fill="auto" w:val="clear"/>
+        </w:rPr>
+      </w:pPr>
+      <w:r>
+        <w:rPr>
+          <w:rFonts w:ascii="Calibri" w:hAnsi="Calibri" w:cs="Calibri" w:eastAsia="Calibri"/>
+          <w:color w:val="auto"/>
+          <w:spacing w:val="0"/>
+          <w:position w:val="0"/>
+          <w:sz w:val="22"/>
+          <w:shd w:fill="auto" w:val="clear"/>
+        </w:rPr>
+        <w:t xml:space="preserve">Save variables textblock value to be used in new list</w:t>
+      </w:r>
+    </w:p>
+    <w:p>
+      <w:pPr>
+        <w:spacing w:before="0" w:after="160" w:line="259"/>
+        <w:ind w:right="0" w:left="1080" w:hanging="360"/>
+        <w:jc w:val="left"/>
+        <w:rPr>
+          <w:rFonts w:ascii="Consolas" w:hAnsi="Consolas" w:cs="Consolas" w:eastAsia="Consolas"/>
+          <w:color w:val="DCDCDC"/>
+          <w:spacing w:val="0"/>
+          <w:position w:val="0"/>
+          <w:sz w:val="19"/>
+          <w:shd w:fill="1E1E1E" w:val="clear"/>
+        </w:rPr>
+      </w:pPr>
+      <w:r>
+        <w:rPr>
+          <w:rFonts w:ascii="Consolas" w:hAnsi="Consolas" w:cs="Consolas" w:eastAsia="Consolas"/>
+          <w:color w:val="DCDCDC"/>
+          <w:spacing w:val="0"/>
+          <w:position w:val="0"/>
+          <w:sz w:val="19"/>
+          <w:shd w:fill="1E1E1E" w:val="clear"/>
+        </w:rPr>
+        <w:t xml:space="preserve">  </w:t>
+      </w:r>
+      <w:r>
+        <w:rPr>
+          <w:rFonts w:ascii="Consolas" w:hAnsi="Consolas" w:cs="Consolas" w:eastAsia="Consolas"/>
+          <w:color w:val="4EC9B0"/>
+          <w:spacing w:val="0"/>
+          <w:position w:val="0"/>
+          <w:sz w:val="19"/>
+          <w:shd w:fill="1E1E1E" w:val="clear"/>
+        </w:rPr>
+        <w:t xml:space="preserve">TextBlock</w:t>
+      </w:r>
+      <w:r>
+        <w:rPr>
+          <w:rFonts w:ascii="Consolas" w:hAnsi="Consolas" w:cs="Consolas" w:eastAsia="Consolas"/>
+          <w:color w:val="DCDCDC"/>
+          <w:spacing w:val="0"/>
+          <w:position w:val="0"/>
+          <w:sz w:val="19"/>
+          <w:shd w:fill="1E1E1E" w:val="clear"/>
+        </w:rPr>
+        <w:t xml:space="preserve"> tb</w:t>
+      </w:r>
+      <w:r>
+        <w:rPr>
+          <w:rFonts w:ascii="Consolas" w:hAnsi="Consolas" w:cs="Consolas" w:eastAsia="Consolas"/>
+          <w:color w:val="B4B4B4"/>
+          <w:spacing w:val="0"/>
+          <w:position w:val="0"/>
+          <w:sz w:val="19"/>
+          <w:shd w:fill="1E1E1E" w:val="clear"/>
+        </w:rPr>
+        <w:t xml:space="preserve">=</w:t>
+      </w:r>
+      <w:r>
+        <w:rPr>
+          <w:rFonts w:ascii="Consolas" w:hAnsi="Consolas" w:cs="Consolas" w:eastAsia="Consolas"/>
+          <w:color w:val="DCDCDC"/>
+          <w:spacing w:val="0"/>
+          <w:position w:val="0"/>
+          <w:sz w:val="19"/>
+          <w:shd w:fill="1E1E1E" w:val="clear"/>
+        </w:rPr>
+        <w:t xml:space="preserve"> </w:t>
+      </w:r>
+      <w:r>
+        <w:rPr>
+          <w:rFonts w:ascii="Consolas" w:hAnsi="Consolas" w:cs="Consolas" w:eastAsia="Consolas"/>
+          <w:color w:val="569CD6"/>
+          <w:spacing w:val="0"/>
+          <w:position w:val="0"/>
+          <w:sz w:val="19"/>
+          <w:shd w:fill="1E1E1E" w:val="clear"/>
+        </w:rPr>
+        <w:t xml:space="preserve">new</w:t>
+      </w:r>
+      <w:r>
+        <w:rPr>
+          <w:rFonts w:ascii="Consolas" w:hAnsi="Consolas" w:cs="Consolas" w:eastAsia="Consolas"/>
+          <w:color w:val="DCDCDC"/>
+          <w:spacing w:val="0"/>
+          <w:position w:val="0"/>
+          <w:sz w:val="19"/>
+          <w:shd w:fill="1E1E1E" w:val="clear"/>
+        </w:rPr>
+        <w:t xml:space="preserve"> </w:t>
+      </w:r>
+      <w:r>
+        <w:rPr>
+          <w:rFonts w:ascii="Consolas" w:hAnsi="Consolas" w:cs="Consolas" w:eastAsia="Consolas"/>
+          <w:color w:val="4EC9B0"/>
+          <w:spacing w:val="0"/>
+          <w:position w:val="0"/>
+          <w:sz w:val="19"/>
+          <w:shd w:fill="1E1E1E" w:val="clear"/>
+        </w:rPr>
+        <w:t xml:space="preserve">TextBlock</w:t>
+      </w:r>
+      <w:r>
+        <w:rPr>
+          <w:rFonts w:ascii="Consolas" w:hAnsi="Consolas" w:cs="Consolas" w:eastAsia="Consolas"/>
+          <w:color w:val="DCDCDC"/>
+          <w:spacing w:val="0"/>
+          <w:position w:val="0"/>
+          <w:sz w:val="19"/>
+          <w:shd w:fill="1E1E1E" w:val="clear"/>
+        </w:rPr>
+        <w:t xml:space="preserve">();</w:t>
+      </w:r>
+    </w:p>
+    <w:p>
+      <w:pPr>
+        <w:spacing w:before="0" w:after="160" w:line="259"/>
+        <w:ind w:right="0" w:left="1080" w:hanging="360"/>
+        <w:jc w:val="left"/>
+        <w:rPr>
+          <w:rFonts w:ascii="Consolas" w:hAnsi="Consolas" w:cs="Consolas" w:eastAsia="Consolas"/>
+          <w:color w:val="DCDCDC"/>
+          <w:spacing w:val="0"/>
+          <w:position w:val="0"/>
+          <w:sz w:val="19"/>
+          <w:shd w:fill="1E1E1E" w:val="clear"/>
+        </w:rPr>
+      </w:pPr>
+      <w:r>
+        <w:rPr>
+          <w:rFonts w:ascii="Consolas" w:hAnsi="Consolas" w:cs="Consolas" w:eastAsia="Consolas"/>
+          <w:color w:val="DCDCDC"/>
+          <w:spacing w:val="0"/>
+          <w:position w:val="0"/>
+          <w:sz w:val="19"/>
+          <w:shd w:fill="1E1E1E" w:val="clear"/>
+        </w:rPr>
+        <w:t xml:space="preserve">           tb </w:t>
+      </w:r>
+      <w:r>
+        <w:rPr>
+          <w:rFonts w:ascii="Consolas" w:hAnsi="Consolas" w:cs="Consolas" w:eastAsia="Consolas"/>
+          <w:color w:val="B4B4B4"/>
+          <w:spacing w:val="0"/>
+          <w:position w:val="0"/>
+          <w:sz w:val="19"/>
+          <w:shd w:fill="1E1E1E" w:val="clear"/>
+        </w:rPr>
+        <w:t xml:space="preserve">=</w:t>
+      </w:r>
+      <w:r>
+        <w:rPr>
+          <w:rFonts w:ascii="Consolas" w:hAnsi="Consolas" w:cs="Consolas" w:eastAsia="Consolas"/>
+          <w:color w:val="DCDCDC"/>
+          <w:spacing w:val="0"/>
+          <w:position w:val="0"/>
+          <w:sz w:val="19"/>
+          <w:shd w:fill="1E1E1E" w:val="clear"/>
+        </w:rPr>
+        <w:t xml:space="preserve"> (</w:t>
+      </w:r>
+      <w:r>
+        <w:rPr>
+          <w:rFonts w:ascii="Consolas" w:hAnsi="Consolas" w:cs="Consolas" w:eastAsia="Consolas"/>
+          <w:color w:val="4EC9B0"/>
+          <w:spacing w:val="0"/>
+          <w:position w:val="0"/>
+          <w:sz w:val="19"/>
+          <w:shd w:fill="1E1E1E" w:val="clear"/>
+        </w:rPr>
+        <w:t xml:space="preserve">TextBlock</w:t>
+      </w:r>
+      <w:r>
+        <w:rPr>
+          <w:rFonts w:ascii="Consolas" w:hAnsi="Consolas" w:cs="Consolas" w:eastAsia="Consolas"/>
+          <w:color w:val="DCDCDC"/>
+          <w:spacing w:val="0"/>
+          <w:position w:val="0"/>
+          <w:sz w:val="19"/>
+          <w:shd w:fill="1E1E1E" w:val="clear"/>
+        </w:rPr>
+        <w:t xml:space="preserve">)sender;</w:t>
+      </w:r>
+    </w:p>
+    <w:p>
+      <w:pPr>
+        <w:spacing w:before="0" w:after="160" w:line="259"/>
+        <w:ind w:right="0" w:left="1080" w:hanging="360"/>
+        <w:jc w:val="left"/>
+        <w:rPr>
+          <w:rFonts w:ascii="Consolas" w:hAnsi="Consolas" w:cs="Consolas" w:eastAsia="Consolas"/>
+          <w:color w:val="DCDCDC"/>
+          <w:spacing w:val="0"/>
+          <w:position w:val="0"/>
+          <w:sz w:val="19"/>
+          <w:shd w:fill="1E1E1E" w:val="clear"/>
+        </w:rPr>
+      </w:pPr>
+      <w:r>
+        <w:rPr>
+          <w:rFonts w:ascii="Consolas" w:hAnsi="Consolas" w:cs="Consolas" w:eastAsia="Consolas"/>
+          <w:color w:val="DCDCDC"/>
+          <w:spacing w:val="0"/>
+          <w:position w:val="0"/>
+          <w:sz w:val="19"/>
+          <w:shd w:fill="1E1E1E" w:val="clear"/>
+        </w:rPr>
+        <w:t xml:space="preserve">           </w:t>
+      </w:r>
+      <w:r>
+        <w:rPr>
+          <w:rFonts w:ascii="Consolas" w:hAnsi="Consolas" w:cs="Consolas" w:eastAsia="Consolas"/>
+          <w:color w:val="569CD6"/>
+          <w:spacing w:val="0"/>
+          <w:position w:val="0"/>
+          <w:sz w:val="19"/>
+          <w:shd w:fill="1E1E1E" w:val="clear"/>
+        </w:rPr>
+        <w:t xml:space="preserve">string</w:t>
+      </w:r>
+      <w:r>
+        <w:rPr>
+          <w:rFonts w:ascii="Consolas" w:hAnsi="Consolas" w:cs="Consolas" w:eastAsia="Consolas"/>
+          <w:color w:val="DCDCDC"/>
+          <w:spacing w:val="0"/>
+          <w:position w:val="0"/>
+          <w:sz w:val="19"/>
+          <w:shd w:fill="1E1E1E" w:val="clear"/>
+        </w:rPr>
+        <w:t xml:space="preserve"> hold </w:t>
+      </w:r>
+      <w:r>
+        <w:rPr>
+          <w:rFonts w:ascii="Consolas" w:hAnsi="Consolas" w:cs="Consolas" w:eastAsia="Consolas"/>
+          <w:color w:val="B4B4B4"/>
+          <w:spacing w:val="0"/>
+          <w:position w:val="0"/>
+          <w:sz w:val="19"/>
+          <w:shd w:fill="1E1E1E" w:val="clear"/>
+        </w:rPr>
+        <w:t xml:space="preserve">=</w:t>
+      </w:r>
+      <w:r>
+        <w:rPr>
+          <w:rFonts w:ascii="Consolas" w:hAnsi="Consolas" w:cs="Consolas" w:eastAsia="Consolas"/>
+          <w:color w:val="DCDCDC"/>
+          <w:spacing w:val="0"/>
+          <w:position w:val="0"/>
+          <w:sz w:val="19"/>
+          <w:shd w:fill="1E1E1E" w:val="clear"/>
+        </w:rPr>
+        <w:t xml:space="preserve"> tb</w:t>
+      </w:r>
+      <w:r>
+        <w:rPr>
+          <w:rFonts w:ascii="Consolas" w:hAnsi="Consolas" w:cs="Consolas" w:eastAsia="Consolas"/>
+          <w:color w:val="B4B4B4"/>
+          <w:spacing w:val="0"/>
+          <w:position w:val="0"/>
+          <w:sz w:val="19"/>
+          <w:shd w:fill="1E1E1E" w:val="clear"/>
+        </w:rPr>
+        <w:t xml:space="preserve">.</w:t>
+      </w:r>
+      <w:r>
+        <w:rPr>
+          <w:rFonts w:ascii="Consolas" w:hAnsi="Consolas" w:cs="Consolas" w:eastAsia="Consolas"/>
+          <w:color w:val="DCDCDC"/>
+          <w:spacing w:val="0"/>
+          <w:position w:val="0"/>
+          <w:sz w:val="19"/>
+          <w:shd w:fill="1E1E1E" w:val="clear"/>
+        </w:rPr>
+        <w:t xml:space="preserve">Text;</w:t>
+      </w:r>
+    </w:p>
+    <w:p>
+      <w:pPr>
+        <w:spacing w:before="0" w:after="160" w:line="259"/>
+        <w:ind w:right="0" w:left="0" w:firstLine="0"/>
+        <w:jc w:val="left"/>
+        <w:rPr>
+          <w:rFonts w:ascii="Consolas" w:hAnsi="Consolas" w:cs="Consolas" w:eastAsia="Consolas"/>
+          <w:color w:val="DCDCDC"/>
+          <w:spacing w:val="0"/>
+          <w:position w:val="0"/>
+          <w:sz w:val="19"/>
+          <w:shd w:fill="1E1E1E" w:val="clear"/>
+        </w:rPr>
+      </w:pPr>
+      <w:r>
+        <w:rPr>
+          <w:rFonts w:ascii="Consolas" w:hAnsi="Consolas" w:cs="Consolas" w:eastAsia="Consolas"/>
+          <w:color w:val="DCDCDC"/>
+          <w:spacing w:val="0"/>
+          <w:position w:val="0"/>
+          <w:sz w:val="19"/>
+          <w:shd w:fill="1E1E1E" w:val="clear"/>
+        </w:rPr>
+        <w:t xml:space="preserve">           </w:t>
+      </w:r>
+      <w:r>
+        <w:rPr>
+          <w:rFonts w:ascii="Consolas" w:hAnsi="Consolas" w:cs="Consolas" w:eastAsia="Consolas"/>
+          <w:color w:val="4EC9B0"/>
+          <w:spacing w:val="0"/>
+          <w:position w:val="0"/>
+          <w:sz w:val="19"/>
+          <w:shd w:fill="1E1E1E" w:val="clear"/>
+        </w:rPr>
+        <w:t xml:space="preserve">MessageBox</w:t>
+      </w:r>
+      <w:r>
+        <w:rPr>
+          <w:rFonts w:ascii="Consolas" w:hAnsi="Consolas" w:cs="Consolas" w:eastAsia="Consolas"/>
+          <w:color w:val="B4B4B4"/>
+          <w:spacing w:val="0"/>
+          <w:position w:val="0"/>
+          <w:sz w:val="19"/>
+          <w:shd w:fill="1E1E1E" w:val="clear"/>
+        </w:rPr>
+        <w:t xml:space="preserve">.</w:t>
+      </w:r>
+      <w:r>
+        <w:rPr>
+          <w:rFonts w:ascii="Consolas" w:hAnsi="Consolas" w:cs="Consolas" w:eastAsia="Consolas"/>
+          <w:color w:val="DCDCDC"/>
+          <w:spacing w:val="0"/>
+          <w:position w:val="0"/>
+          <w:sz w:val="19"/>
+          <w:shd w:fill="1E1E1E" w:val="clear"/>
+        </w:rPr>
+        <w:t xml:space="preserve">Show(hold);</w:t>
+      </w:r>
+    </w:p>
+    <w:p>
+      <w:pPr>
+        <w:numPr>
+          <w:ilvl w:val="0"/>
+          <w:numId w:val="42"/>
+        </w:numPr>
+        <w:spacing w:before="0" w:after="160" w:line="259"/>
+        <w:ind w:right="0" w:left="720" w:hanging="360"/>
+        <w:jc w:val="left"/>
+        <w:rPr>
+          <w:rFonts w:ascii="Calibri" w:hAnsi="Calibri" w:cs="Calibri" w:eastAsia="Calibri"/>
+          <w:color w:val="auto"/>
+          <w:spacing w:val="0"/>
+          <w:position w:val="0"/>
+          <w:sz w:val="22"/>
+          <w:shd w:fill="auto" w:val="clear"/>
+        </w:rPr>
+      </w:pPr>
+      <w:r>
+        <w:rPr>
+          <w:rFonts w:ascii="Consolas" w:hAnsi="Consolas" w:cs="Consolas" w:eastAsia="Consolas"/>
+          <w:color w:val="auto"/>
+          <w:spacing w:val="0"/>
+          <w:position w:val="0"/>
+          <w:sz w:val="19"/>
+          <w:shd w:fill="auto" w:val="clear"/>
+        </w:rPr>
+        <w:t xml:space="preserve">To Do</w:t>
+      </w:r>
+    </w:p>
+    <w:p>
+      <w:pPr>
+        <w:numPr>
+          <w:ilvl w:val="0"/>
+          <w:numId w:val="42"/>
+        </w:numPr>
+        <w:spacing w:before="0" w:after="160" w:line="259"/>
+        <w:ind w:right="0" w:left="1080" w:hanging="360"/>
+        <w:jc w:val="left"/>
+        <w:rPr>
+          <w:rFonts w:ascii="Calibri" w:hAnsi="Calibri" w:cs="Calibri" w:eastAsia="Calibri"/>
+          <w:color w:val="auto"/>
+          <w:spacing w:val="0"/>
+          <w:position w:val="0"/>
+          <w:sz w:val="22"/>
+          <w:shd w:fill="auto" w:val="clear"/>
+        </w:rPr>
+      </w:pPr>
+      <w:r>
+        <w:rPr>
+          <w:rFonts w:ascii="Consolas" w:hAnsi="Consolas" w:cs="Consolas" w:eastAsia="Consolas"/>
+          <w:color w:val="auto"/>
+          <w:spacing w:val="0"/>
+          <w:position w:val="0"/>
+          <w:sz w:val="19"/>
+          <w:shd w:fill="auto" w:val="clear"/>
+        </w:rPr>
+        <w:t xml:space="preserve">Move Text to List</w:t>
+      </w:r>
+    </w:p>
+    <w:p>
+      <w:pPr>
+        <w:numPr>
+          <w:ilvl w:val="0"/>
+          <w:numId w:val="42"/>
+        </w:numPr>
+        <w:spacing w:before="0" w:after="160" w:line="259"/>
+        <w:ind w:right="0" w:left="1080" w:hanging="360"/>
+        <w:jc w:val="left"/>
+        <w:rPr>
+          <w:rFonts w:ascii="Calibri" w:hAnsi="Calibri" w:cs="Calibri" w:eastAsia="Calibri"/>
+          <w:color w:val="auto"/>
+          <w:spacing w:val="0"/>
+          <w:position w:val="0"/>
+          <w:sz w:val="22"/>
+          <w:shd w:fill="auto" w:val="clear"/>
+        </w:rPr>
+      </w:pPr>
+      <w:r>
+        <w:rPr>
+          <w:rFonts w:ascii="Consolas" w:hAnsi="Consolas" w:cs="Consolas" w:eastAsia="Consolas"/>
+          <w:color w:val="auto"/>
+          <w:spacing w:val="0"/>
+          <w:position w:val="0"/>
+          <w:sz w:val="19"/>
+          <w:shd w:fill="auto" w:val="clear"/>
+        </w:rPr>
+        <w:t xml:space="preserve">Add new Items to List</w:t>
+      </w:r>
+    </w:p>
+    <w:p>
+      <w:pPr>
+        <w:numPr>
+          <w:ilvl w:val="0"/>
+          <w:numId w:val="42"/>
+        </w:numPr>
+        <w:spacing w:before="0" w:after="160" w:line="259"/>
+        <w:ind w:right="0" w:left="1080" w:hanging="360"/>
+        <w:jc w:val="left"/>
+        <w:rPr>
+          <w:rFonts w:ascii="Calibri" w:hAnsi="Calibri" w:cs="Calibri" w:eastAsia="Calibri"/>
+          <w:color w:val="auto"/>
+          <w:spacing w:val="0"/>
+          <w:position w:val="0"/>
+          <w:sz w:val="22"/>
+          <w:shd w:fill="auto" w:val="clear"/>
+        </w:rPr>
+      </w:pPr>
+      <w:r>
+        <w:rPr>
+          <w:rFonts w:ascii="Consolas" w:hAnsi="Consolas" w:cs="Consolas" w:eastAsia="Consolas"/>
+          <w:color w:val="auto"/>
+          <w:spacing w:val="0"/>
+          <w:position w:val="0"/>
+          <w:sz w:val="19"/>
+          <w:shd w:fill="auto" w:val="clear"/>
+        </w:rPr>
+        <w:t xml:space="preserve">Save data</w:t>
+      </w:r>
+    </w:p>
+    <w:p>
+      <w:pPr>
+        <w:spacing w:before="0" w:after="160" w:line="259"/>
+        <w:ind w:right="0" w:left="0" w:firstLine="0"/>
+        <w:jc w:val="left"/>
+        <w:rPr>
+          <w:rFonts w:ascii="Consolas" w:hAnsi="Consolas" w:cs="Consolas" w:eastAsia="Consolas"/>
+          <w:color w:val="auto"/>
+          <w:spacing w:val="0"/>
+          <w:position w:val="0"/>
+          <w:sz w:val="19"/>
+          <w:shd w:fill="auto" w:val="clear"/>
+        </w:rPr>
+      </w:pPr>
+      <w:r>
+        <w:rPr>
+          <w:rFonts w:ascii="Consolas" w:hAnsi="Consolas" w:cs="Consolas" w:eastAsia="Consolas"/>
+          <w:color w:val="auto"/>
+          <w:spacing w:val="0"/>
+          <w:position w:val="0"/>
+          <w:sz w:val="19"/>
+          <w:shd w:fill="auto" w:val="clear"/>
+        </w:rPr>
+        <w:t xml:space="preserve">5/12/14</w:t>
+      </w:r>
+    </w:p>
+    <w:p>
+      <w:pPr>
+        <w:numPr>
+          <w:ilvl w:val="0"/>
+          <w:numId w:val="45"/>
+        </w:numPr>
+        <w:spacing w:before="0" w:after="160" w:line="259"/>
+        <w:ind w:right="0" w:left="720" w:hanging="360"/>
+        <w:jc w:val="left"/>
+        <w:rPr>
+          <w:rFonts w:ascii="Calibri" w:hAnsi="Calibri" w:cs="Calibri" w:eastAsia="Calibri"/>
+          <w:color w:val="auto"/>
+          <w:spacing w:val="0"/>
+          <w:position w:val="0"/>
+          <w:sz w:val="22"/>
+          <w:shd w:fill="auto" w:val="clear"/>
+        </w:rPr>
+      </w:pPr>
+      <w:r>
+        <w:rPr>
+          <w:rFonts w:ascii="Consolas" w:hAnsi="Consolas" w:cs="Consolas" w:eastAsia="Consolas"/>
+          <w:color w:val="auto"/>
+          <w:spacing w:val="0"/>
+          <w:position w:val="0"/>
+          <w:sz w:val="19"/>
+          <w:shd w:fill="auto" w:val="clear"/>
+        </w:rPr>
+        <w:t xml:space="preserve">Clear data on load</w:t>
+      </w:r>
+    </w:p>
+    <w:p>
+      <w:pPr>
+        <w:numPr>
+          <w:ilvl w:val="0"/>
+          <w:numId w:val="45"/>
+        </w:numPr>
+        <w:spacing w:before="0" w:after="160" w:line="259"/>
+        <w:ind w:right="0" w:left="1080" w:hanging="360"/>
+        <w:jc w:val="left"/>
+        <w:rPr>
+          <w:rFonts w:ascii="Calibri" w:hAnsi="Calibri" w:cs="Calibri" w:eastAsia="Calibri"/>
+          <w:color w:val="auto"/>
+          <w:spacing w:val="0"/>
+          <w:position w:val="0"/>
+          <w:sz w:val="22"/>
+          <w:shd w:fill="auto" w:val="clear"/>
+        </w:rPr>
+      </w:pPr>
+      <w:r>
+        <w:rPr>
+          <w:rFonts w:ascii="Consolas" w:hAnsi="Consolas" w:cs="Consolas" w:eastAsia="Consolas"/>
+          <w:color w:val="auto"/>
+          <w:spacing w:val="0"/>
+          <w:position w:val="0"/>
+          <w:sz w:val="19"/>
+          <w:shd w:fill="auto" w:val="clear"/>
+        </w:rPr>
+        <w:t xml:space="preserve">ListNamePanel.Children.Clear()</w:t>
+      </w:r>
+    </w:p>
+    <w:p>
+      <w:pPr>
+        <w:numPr>
+          <w:ilvl w:val="0"/>
+          <w:numId w:val="45"/>
+        </w:numPr>
+        <w:spacing w:before="0" w:after="160" w:line="259"/>
+        <w:ind w:right="0" w:left="720" w:hanging="360"/>
+        <w:jc w:val="left"/>
+        <w:rPr>
+          <w:rFonts w:ascii="Calibri" w:hAnsi="Calibri" w:cs="Calibri" w:eastAsia="Calibri"/>
+          <w:color w:val="auto"/>
+          <w:spacing w:val="0"/>
+          <w:position w:val="0"/>
+          <w:sz w:val="22"/>
+          <w:shd w:fill="auto" w:val="clear"/>
+        </w:rPr>
+      </w:pPr>
+      <w:r>
+        <w:rPr>
+          <w:rFonts w:ascii="Consolas" w:hAnsi="Consolas" w:cs="Consolas" w:eastAsia="Consolas"/>
+          <w:color w:val="auto"/>
+          <w:spacing w:val="0"/>
+          <w:position w:val="0"/>
+          <w:sz w:val="19"/>
+          <w:shd w:fill="auto" w:val="clear"/>
+        </w:rPr>
+        <w:t xml:space="preserve">Installed Toolkit - Coding4Fun for popup control</w:t>
+      </w:r>
+    </w:p>
+    <w:p>
+      <w:pPr>
+        <w:numPr>
+          <w:ilvl w:val="0"/>
+          <w:numId w:val="45"/>
+        </w:numPr>
+        <w:spacing w:before="0" w:after="160" w:line="259"/>
+        <w:ind w:right="0" w:left="1080" w:hanging="360"/>
+        <w:jc w:val="left"/>
+        <w:rPr>
+          <w:rFonts w:ascii="Calibri" w:hAnsi="Calibri" w:cs="Calibri" w:eastAsia="Calibri"/>
+          <w:color w:val="auto"/>
+          <w:spacing w:val="0"/>
+          <w:position w:val="0"/>
+          <w:sz w:val="22"/>
+          <w:shd w:fill="auto" w:val="clear"/>
+        </w:rPr>
+      </w:pPr>
+      <w:r>
+        <w:rPr>
+          <w:rFonts w:ascii="Consolas" w:hAnsi="Consolas" w:cs="Consolas" w:eastAsia="Consolas"/>
+          <w:color w:val="auto"/>
+          <w:spacing w:val="0"/>
+          <w:position w:val="0"/>
+          <w:sz w:val="19"/>
+          <w:shd w:fill="auto" w:val="clear"/>
+        </w:rPr>
+        <w:t xml:space="preserve">PM&gt; Install-Package Coding4Fun.Toolkit.Controls</w:t>
+      </w:r>
+    </w:p>
+    <w:p>
+      <w:pPr>
+        <w:numPr>
+          <w:ilvl w:val="0"/>
+          <w:numId w:val="45"/>
+        </w:numPr>
+        <w:spacing w:before="0" w:after="160" w:line="259"/>
+        <w:ind w:right="0" w:left="1080" w:hanging="360"/>
+        <w:jc w:val="left"/>
+        <w:rPr>
+          <w:rFonts w:ascii="Calibri" w:hAnsi="Calibri" w:cs="Calibri" w:eastAsia="Calibri"/>
+          <w:color w:val="auto"/>
+          <w:spacing w:val="0"/>
+          <w:position w:val="0"/>
+          <w:sz w:val="22"/>
+          <w:shd w:fill="auto" w:val="clear"/>
+        </w:rPr>
+      </w:pPr>
+      <w:r>
+        <w:rPr>
+          <w:rFonts w:ascii="Consolas" w:hAnsi="Consolas" w:cs="Consolas" w:eastAsia="Consolas"/>
+          <w:color w:val="auto"/>
+          <w:spacing w:val="0"/>
+          <w:position w:val="0"/>
+          <w:sz w:val="19"/>
+          <w:shd w:fill="auto" w:val="clear"/>
+        </w:rPr>
+        <w:t xml:space="preserve">work on adding prompt </w:t>
+      </w:r>
+      <w:hyperlink xmlns:r="http://schemas.openxmlformats.org/officeDocument/2006/relationships" r:id="docRId1">
+        <w:r>
+          <w:rPr>
+            <w:rFonts w:ascii="Consolas" w:hAnsi="Consolas" w:cs="Consolas" w:eastAsia="Consolas"/>
+            <w:color w:val="0000FF"/>
+            <w:spacing w:val="0"/>
+            <w:position w:val="0"/>
+            <w:sz w:val="19"/>
+            <w:u w:val="single"/>
+            <w:shd w:fill="auto" w:val="clear"/>
+          </w:rPr>
+          <w:t xml:space="preserve">http://coding4fun.codeplex.com/documentation</w:t>
+        </w:r>
+      </w:hyperlink>
     </w:p>
     <w:p>
       <w:pPr>
@@ -1826,19 +2723,49 @@
       <w:lvlText w:val="•"/>
     </w:lvl>
   </w:abstractNum>
+  <w:abstractNum w:abstractNumId="30">
+    <w:lvl w:ilvl="0">
+      <w:start w:val="1"/>
+      <w:numFmt w:val="bullet"/>
+      <w:lvlText w:val="•"/>
+    </w:lvl>
+  </w:abstractNum>
+  <w:abstractNum w:abstractNumId="36">
+    <w:lvl w:ilvl="0">
+      <w:start w:val="1"/>
+      <w:numFmt w:val="bullet"/>
+      <w:lvlText w:val="•"/>
+    </w:lvl>
+  </w:abstractNum>
+  <w:abstractNum w:abstractNumId="42">
+    <w:lvl w:ilvl="0">
+      <w:start w:val="1"/>
+      <w:numFmt w:val="bullet"/>
+      <w:lvlText w:val="•"/>
+    </w:lvl>
+  </w:abstractNum>
   <w:num w:numId="2">
+    <w:abstractNumId w:val="42"/>
+  </w:num>
+  <w:num w:numId="5">
+    <w:abstractNumId w:val="36"/>
+  </w:num>
+  <w:num w:numId="10">
+    <w:abstractNumId w:val="30"/>
+  </w:num>
+  <w:num w:numId="15">
     <w:abstractNumId w:val="24"/>
   </w:num>
-  <w:num w:numId="5">
+  <w:num w:numId="32">
     <w:abstractNumId w:val="18"/>
   </w:num>
-  <w:num w:numId="10">
+  <w:num w:numId="37">
     <w:abstractNumId w:val="12"/>
   </w:num>
-  <w:num w:numId="15">
+  <w:num w:numId="42">
     <w:abstractNumId w:val="6"/>
   </w:num>
-  <w:num w:numId="32">
+  <w:num w:numId="45">
     <w:abstractNumId w:val="0"/>
   </w:num>
 </w:numbering>

</xml_diff>

<commit_message>
Saving data in popup and Updating forms
Created function to save data in Dictionary, Forms are cleared when they
go back to the form. Update function created to clear and replace
objects.
</commit_message>
<xml_diff>
--- a/Progression on Application.docx
+++ b/Progression on Application.docx
@@ -2991,6 +2991,597 @@
           <w:shd w:fill="auto" w:val="clear"/>
         </w:rPr>
         <w:t xml:space="preserve">Also include number of items into the List Object.</w:t>
+      </w:r>
+    </w:p>
+    <w:p>
+      <w:pPr>
+        <w:spacing w:before="0" w:after="160" w:line="259"/>
+        <w:ind w:right="0" w:left="0" w:firstLine="0"/>
+        <w:jc w:val="left"/>
+        <w:rPr>
+          <w:rFonts w:ascii="Calibri" w:hAnsi="Calibri" w:cs="Calibri" w:eastAsia="Calibri"/>
+          <w:color w:val="auto"/>
+          <w:spacing w:val="0"/>
+          <w:position w:val="0"/>
+          <w:sz w:val="22"/>
+          <w:shd w:fill="auto" w:val="clear"/>
+        </w:rPr>
+      </w:pPr>
+    </w:p>
+    <w:p>
+      <w:pPr>
+        <w:spacing w:before="0" w:after="160" w:line="259"/>
+        <w:ind w:right="0" w:left="0" w:firstLine="0"/>
+        <w:jc w:val="left"/>
+        <w:rPr>
+          <w:rFonts w:ascii="Calibri" w:hAnsi="Calibri" w:cs="Calibri" w:eastAsia="Calibri"/>
+          <w:color w:val="auto"/>
+          <w:spacing w:val="0"/>
+          <w:position w:val="0"/>
+          <w:sz w:val="22"/>
+          <w:shd w:fill="auto" w:val="clear"/>
+        </w:rPr>
+      </w:pPr>
+      <w:r>
+        <w:rPr>
+          <w:rFonts w:ascii="Calibri" w:hAnsi="Calibri" w:cs="Calibri" w:eastAsia="Calibri"/>
+          <w:color w:val="auto"/>
+          <w:spacing w:val="0"/>
+          <w:position w:val="0"/>
+          <w:sz w:val="22"/>
+          <w:shd w:fill="auto" w:val="clear"/>
+        </w:rPr>
+        <w:t xml:space="preserve">5/18</w:t>
+      </w:r>
+    </w:p>
+    <w:p>
+      <w:pPr>
+        <w:numPr>
+          <w:ilvl w:val="0"/>
+          <w:numId w:val="56"/>
+        </w:numPr>
+        <w:spacing w:before="0" w:after="160" w:line="259"/>
+        <w:ind w:right="0" w:left="720" w:hanging="360"/>
+        <w:jc w:val="left"/>
+        <w:rPr>
+          <w:rFonts w:ascii="Calibri" w:hAnsi="Calibri" w:cs="Calibri" w:eastAsia="Calibri"/>
+          <w:color w:val="auto"/>
+          <w:spacing w:val="0"/>
+          <w:position w:val="0"/>
+          <w:sz w:val="22"/>
+          <w:shd w:fill="auto" w:val="clear"/>
+        </w:rPr>
+      </w:pPr>
+      <w:r>
+        <w:rPr>
+          <w:rFonts w:ascii="Calibri" w:hAnsi="Calibri" w:cs="Calibri" w:eastAsia="Calibri"/>
+          <w:color w:val="auto"/>
+          <w:spacing w:val="0"/>
+          <w:position w:val="0"/>
+          <w:sz w:val="22"/>
+          <w:shd w:fill="auto" w:val="clear"/>
+        </w:rPr>
+        <w:t xml:space="preserve">Things learned</w:t>
+      </w:r>
+    </w:p>
+    <w:p>
+      <w:pPr>
+        <w:numPr>
+          <w:ilvl w:val="0"/>
+          <w:numId w:val="56"/>
+        </w:numPr>
+        <w:spacing w:before="0" w:after="160" w:line="259"/>
+        <w:ind w:right="0" w:left="1080" w:hanging="360"/>
+        <w:jc w:val="left"/>
+        <w:rPr>
+          <w:rFonts w:ascii="Calibri" w:hAnsi="Calibri" w:cs="Calibri" w:eastAsia="Calibri"/>
+          <w:color w:val="auto"/>
+          <w:spacing w:val="0"/>
+          <w:position w:val="0"/>
+          <w:sz w:val="22"/>
+          <w:shd w:fill="auto" w:val="clear"/>
+        </w:rPr>
+      </w:pPr>
+      <w:r>
+        <w:rPr>
+          <w:rFonts w:ascii="Calibri" w:hAnsi="Calibri" w:cs="Calibri" w:eastAsia="Calibri"/>
+          <w:color w:val="auto"/>
+          <w:spacing w:val="0"/>
+          <w:position w:val="0"/>
+          <w:sz w:val="22"/>
+          <w:shd w:fill="auto" w:val="clear"/>
+        </w:rPr>
+        <w:t xml:space="preserve">Removed Object from program for storing variables,</w:t>
+      </w:r>
+    </w:p>
+    <w:p>
+      <w:pPr>
+        <w:numPr>
+          <w:ilvl w:val="0"/>
+          <w:numId w:val="56"/>
+        </w:numPr>
+        <w:spacing w:before="0" w:after="160" w:line="259"/>
+        <w:ind w:right="0" w:left="1080" w:hanging="360"/>
+        <w:jc w:val="left"/>
+        <w:rPr>
+          <w:rFonts w:ascii="Calibri" w:hAnsi="Calibri" w:cs="Calibri" w:eastAsia="Calibri"/>
+          <w:color w:val="auto"/>
+          <w:spacing w:val="0"/>
+          <w:position w:val="0"/>
+          <w:sz w:val="22"/>
+          <w:shd w:fill="auto" w:val="clear"/>
+        </w:rPr>
+      </w:pPr>
+      <w:r>
+        <w:rPr>
+          <w:rFonts w:ascii="Calibri" w:hAnsi="Calibri" w:cs="Calibri" w:eastAsia="Calibri"/>
+          <w:color w:val="auto"/>
+          <w:spacing w:val="0"/>
+          <w:position w:val="0"/>
+          <w:sz w:val="22"/>
+          <w:shd w:fill="auto" w:val="clear"/>
+        </w:rPr>
+        <w:t xml:space="preserve">Using Dictionary instead </w:t>
+      </w:r>
+      <w:r>
+        <w:rPr>
+          <w:rFonts w:ascii="Consolas" w:hAnsi="Consolas" w:cs="Consolas" w:eastAsia="Consolas"/>
+          <w:color w:val="4EC9B0"/>
+          <w:spacing w:val="0"/>
+          <w:position w:val="0"/>
+          <w:sz w:val="19"/>
+          <w:shd w:fill="1E1E1E" w:val="clear"/>
+        </w:rPr>
+        <w:t xml:space="preserve">myGlobals</w:t>
+      </w:r>
+      <w:r>
+        <w:rPr>
+          <w:rFonts w:ascii="Consolas" w:hAnsi="Consolas" w:cs="Consolas" w:eastAsia="Consolas"/>
+          <w:color w:val="B4B4B4"/>
+          <w:spacing w:val="0"/>
+          <w:position w:val="0"/>
+          <w:sz w:val="19"/>
+          <w:shd w:fill="1E1E1E" w:val="clear"/>
+        </w:rPr>
+        <w:t xml:space="preserve">.</w:t>
+      </w:r>
+      <w:r>
+        <w:rPr>
+          <w:rFonts w:ascii="Consolas" w:hAnsi="Consolas" w:cs="Consolas" w:eastAsia="Consolas"/>
+          <w:color w:val="DCDCDC"/>
+          <w:spacing w:val="0"/>
+          <w:position w:val="0"/>
+          <w:sz w:val="19"/>
+          <w:shd w:fill="1E1E1E" w:val="clear"/>
+        </w:rPr>
+        <w:t xml:space="preserve">ListofObjects</w:t>
+      </w:r>
+      <w:r>
+        <w:rPr>
+          <w:rFonts w:ascii="Consolas" w:hAnsi="Consolas" w:cs="Consolas" w:eastAsia="Consolas"/>
+          <w:color w:val="B4B4B4"/>
+          <w:spacing w:val="0"/>
+          <w:position w:val="0"/>
+          <w:sz w:val="19"/>
+          <w:shd w:fill="1E1E1E" w:val="clear"/>
+        </w:rPr>
+        <w:t xml:space="preserve">.</w:t>
+      </w:r>
+      <w:r>
+        <w:rPr>
+          <w:rFonts w:ascii="Consolas" w:hAnsi="Consolas" w:cs="Consolas" w:eastAsia="Consolas"/>
+          <w:color w:val="DCDCDC"/>
+          <w:spacing w:val="0"/>
+          <w:position w:val="0"/>
+          <w:sz w:val="19"/>
+          <w:shd w:fill="1E1E1E" w:val="clear"/>
+        </w:rPr>
+        <w:t xml:space="preserve">Add(ProductName, NumberofUnits);</w:t>
+      </w:r>
+    </w:p>
+    <w:p>
+      <w:pPr>
+        <w:numPr>
+          <w:ilvl w:val="0"/>
+          <w:numId w:val="56"/>
+        </w:numPr>
+        <w:spacing w:before="0" w:after="160" w:line="259"/>
+        <w:ind w:right="0" w:left="1080" w:hanging="360"/>
+        <w:jc w:val="left"/>
+        <w:rPr>
+          <w:rFonts w:ascii="Calibri" w:hAnsi="Calibri" w:cs="Calibri" w:eastAsia="Calibri"/>
+          <w:color w:val="auto"/>
+          <w:spacing w:val="0"/>
+          <w:position w:val="0"/>
+          <w:sz w:val="22"/>
+          <w:shd w:fill="auto" w:val="clear"/>
+        </w:rPr>
+      </w:pPr>
+      <w:r>
+        <w:rPr>
+          <w:rFonts w:ascii="Consolas" w:hAnsi="Consolas" w:cs="Consolas" w:eastAsia="Consolas"/>
+          <w:color w:val="auto"/>
+          <w:spacing w:val="0"/>
+          <w:position w:val="0"/>
+          <w:sz w:val="19"/>
+          <w:shd w:fill="auto" w:val="clear"/>
+        </w:rPr>
+        <w:t xml:space="preserve">To navigate through Dictionary, use foreach(KeyValuePair&lt;string,string&gt; item in Dictionary variable. Than add a new control for that item e.g </w:t>
+      </w:r>
+      <w:r>
+        <w:rPr>
+          <w:rFonts w:ascii="Consolas" w:hAnsi="Consolas" w:cs="Consolas" w:eastAsia="Consolas"/>
+          <w:color w:val="DCDCDC"/>
+          <w:spacing w:val="0"/>
+          <w:position w:val="0"/>
+          <w:sz w:val="19"/>
+          <w:shd w:fill="1E1E1E" w:val="clear"/>
+        </w:rPr>
+        <w:t xml:space="preserve">     </w:t>
+      </w:r>
+      <w:r>
+        <w:rPr>
+          <w:rFonts w:ascii="Consolas" w:hAnsi="Consolas" w:cs="Consolas" w:eastAsia="Consolas"/>
+          <w:color w:val="569CD6"/>
+          <w:spacing w:val="0"/>
+          <w:position w:val="0"/>
+          <w:sz w:val="19"/>
+          <w:shd w:fill="1E1E1E" w:val="clear"/>
+        </w:rPr>
+        <w:t xml:space="preserve">foreach</w:t>
+      </w:r>
+      <w:r>
+        <w:rPr>
+          <w:rFonts w:ascii="Consolas" w:hAnsi="Consolas" w:cs="Consolas" w:eastAsia="Consolas"/>
+          <w:color w:val="DCDCDC"/>
+          <w:spacing w:val="0"/>
+          <w:position w:val="0"/>
+          <w:sz w:val="19"/>
+          <w:shd w:fill="1E1E1E" w:val="clear"/>
+        </w:rPr>
+        <w:t xml:space="preserve"> (</w:t>
+      </w:r>
+      <w:r>
+        <w:rPr>
+          <w:rFonts w:ascii="Consolas" w:hAnsi="Consolas" w:cs="Consolas" w:eastAsia="Consolas"/>
+          <w:color w:val="4EC9B0"/>
+          <w:spacing w:val="0"/>
+          <w:position w:val="0"/>
+          <w:sz w:val="19"/>
+          <w:shd w:fill="1E1E1E" w:val="clear"/>
+        </w:rPr>
+        <w:t xml:space="preserve">KeyValuePair</w:t>
+      </w:r>
+      <w:r>
+        <w:rPr>
+          <w:rFonts w:ascii="Consolas" w:hAnsi="Consolas" w:cs="Consolas" w:eastAsia="Consolas"/>
+          <w:color w:val="B4B4B4"/>
+          <w:spacing w:val="0"/>
+          <w:position w:val="0"/>
+          <w:sz w:val="19"/>
+          <w:shd w:fill="1E1E1E" w:val="clear"/>
+        </w:rPr>
+        <w:t xml:space="preserve">&lt;</w:t>
+      </w:r>
+      <w:r>
+        <w:rPr>
+          <w:rFonts w:ascii="Consolas" w:hAnsi="Consolas" w:cs="Consolas" w:eastAsia="Consolas"/>
+          <w:color w:val="569CD6"/>
+          <w:spacing w:val="0"/>
+          <w:position w:val="0"/>
+          <w:sz w:val="19"/>
+          <w:shd w:fill="1E1E1E" w:val="clear"/>
+        </w:rPr>
+        <w:t xml:space="preserve">string</w:t>
+      </w:r>
+      <w:r>
+        <w:rPr>
+          <w:rFonts w:ascii="Consolas" w:hAnsi="Consolas" w:cs="Consolas" w:eastAsia="Consolas"/>
+          <w:color w:val="DCDCDC"/>
+          <w:spacing w:val="0"/>
+          <w:position w:val="0"/>
+          <w:sz w:val="19"/>
+          <w:shd w:fill="1E1E1E" w:val="clear"/>
+        </w:rPr>
+        <w:t xml:space="preserve">,</w:t>
+      </w:r>
+      <w:r>
+        <w:rPr>
+          <w:rFonts w:ascii="Consolas" w:hAnsi="Consolas" w:cs="Consolas" w:eastAsia="Consolas"/>
+          <w:color w:val="569CD6"/>
+          <w:spacing w:val="0"/>
+          <w:position w:val="0"/>
+          <w:sz w:val="19"/>
+          <w:shd w:fill="1E1E1E" w:val="clear"/>
+        </w:rPr>
+        <w:t xml:space="preserve">string</w:t>
+      </w:r>
+      <w:r>
+        <w:rPr>
+          <w:rFonts w:ascii="Consolas" w:hAnsi="Consolas" w:cs="Consolas" w:eastAsia="Consolas"/>
+          <w:color w:val="B4B4B4"/>
+          <w:spacing w:val="0"/>
+          <w:position w:val="0"/>
+          <w:sz w:val="19"/>
+          <w:shd w:fill="1E1E1E" w:val="clear"/>
+        </w:rPr>
+        <w:t xml:space="preserve">&gt;</w:t>
+      </w:r>
+      <w:r>
+        <w:rPr>
+          <w:rFonts w:ascii="Consolas" w:hAnsi="Consolas" w:cs="Consolas" w:eastAsia="Consolas"/>
+          <w:color w:val="DCDCDC"/>
+          <w:spacing w:val="0"/>
+          <w:position w:val="0"/>
+          <w:sz w:val="19"/>
+          <w:shd w:fill="1E1E1E" w:val="clear"/>
+        </w:rPr>
+        <w:t xml:space="preserve"> item </w:t>
+      </w:r>
+      <w:r>
+        <w:rPr>
+          <w:rFonts w:ascii="Consolas" w:hAnsi="Consolas" w:cs="Consolas" w:eastAsia="Consolas"/>
+          <w:color w:val="569CD6"/>
+          <w:spacing w:val="0"/>
+          <w:position w:val="0"/>
+          <w:sz w:val="19"/>
+          <w:shd w:fill="1E1E1E" w:val="clear"/>
+        </w:rPr>
+        <w:t xml:space="preserve">in</w:t>
+      </w:r>
+      <w:r>
+        <w:rPr>
+          <w:rFonts w:ascii="Consolas" w:hAnsi="Consolas" w:cs="Consolas" w:eastAsia="Consolas"/>
+          <w:color w:val="DCDCDC"/>
+          <w:spacing w:val="0"/>
+          <w:position w:val="0"/>
+          <w:sz w:val="19"/>
+          <w:shd w:fill="1E1E1E" w:val="clear"/>
+        </w:rPr>
+        <w:t xml:space="preserve"> </w:t>
+      </w:r>
+      <w:r>
+        <w:rPr>
+          <w:rFonts w:ascii="Consolas" w:hAnsi="Consolas" w:cs="Consolas" w:eastAsia="Consolas"/>
+          <w:color w:val="4EC9B0"/>
+          <w:spacing w:val="0"/>
+          <w:position w:val="0"/>
+          <w:sz w:val="19"/>
+          <w:shd w:fill="1E1E1E" w:val="clear"/>
+        </w:rPr>
+        <w:t xml:space="preserve">myGlobals</w:t>
+      </w:r>
+      <w:r>
+        <w:rPr>
+          <w:rFonts w:ascii="Consolas" w:hAnsi="Consolas" w:cs="Consolas" w:eastAsia="Consolas"/>
+          <w:color w:val="B4B4B4"/>
+          <w:spacing w:val="0"/>
+          <w:position w:val="0"/>
+          <w:sz w:val="19"/>
+          <w:shd w:fill="1E1E1E" w:val="clear"/>
+        </w:rPr>
+        <w:t xml:space="preserve">.</w:t>
+      </w:r>
+      <w:r>
+        <w:rPr>
+          <w:rFonts w:ascii="Consolas" w:hAnsi="Consolas" w:cs="Consolas" w:eastAsia="Consolas"/>
+          <w:color w:val="DCDCDC"/>
+          <w:spacing w:val="0"/>
+          <w:position w:val="0"/>
+          <w:sz w:val="19"/>
+          <w:shd w:fill="1E1E1E" w:val="clear"/>
+        </w:rPr>
+        <w:t xml:space="preserve">ListofObjects)</w:t>
+      </w:r>
+    </w:p>
+    <w:p>
+      <w:pPr>
+        <w:numPr>
+          <w:ilvl w:val="0"/>
+          <w:numId w:val="56"/>
+        </w:numPr>
+        <w:spacing w:before="0" w:after="160" w:line="259"/>
+        <w:ind w:right="0" w:left="1080" w:hanging="360"/>
+        <w:jc w:val="left"/>
+        <w:rPr>
+          <w:rFonts w:ascii="Calibri" w:hAnsi="Calibri" w:cs="Calibri" w:eastAsia="Calibri"/>
+          <w:color w:val="auto"/>
+          <w:spacing w:val="0"/>
+          <w:position w:val="0"/>
+          <w:sz w:val="22"/>
+          <w:shd w:fill="auto" w:val="clear"/>
+        </w:rPr>
+      </w:pPr>
+      <w:r>
+        <w:rPr>
+          <w:rFonts w:ascii="Calibri" w:hAnsi="Calibri" w:cs="Calibri" w:eastAsia="Calibri"/>
+          <w:color w:val="auto"/>
+          <w:spacing w:val="0"/>
+          <w:position w:val="0"/>
+          <w:sz w:val="22"/>
+          <w:shd w:fill="auto" w:val="clear"/>
+        </w:rPr>
+        <w:t xml:space="preserve">Completed work on popup, and able to add controls and save variables </w:t>
+      </w:r>
+    </w:p>
+    <w:p>
+      <w:pPr>
+        <w:numPr>
+          <w:ilvl w:val="0"/>
+          <w:numId w:val="56"/>
+        </w:numPr>
+        <w:spacing w:before="0" w:after="160" w:line="259"/>
+        <w:ind w:right="0" w:left="1440" w:hanging="360"/>
+        <w:jc w:val="left"/>
+        <w:rPr>
+          <w:rFonts w:ascii="Calibri" w:hAnsi="Calibri" w:cs="Calibri" w:eastAsia="Calibri"/>
+          <w:color w:val="auto"/>
+          <w:spacing w:val="0"/>
+          <w:position w:val="0"/>
+          <w:sz w:val="22"/>
+          <w:shd w:fill="auto" w:val="clear"/>
+        </w:rPr>
+      </w:pPr>
+      <w:r>
+        <w:rPr>
+          <w:rFonts w:ascii="Calibri" w:hAnsi="Calibri" w:cs="Calibri" w:eastAsia="Calibri"/>
+          <w:color w:val="auto"/>
+          <w:spacing w:val="0"/>
+          <w:position w:val="0"/>
+          <w:sz w:val="22"/>
+          <w:shd w:fill="auto" w:val="clear"/>
+        </w:rPr>
+        <w:t xml:space="preserve">After closing popup, function does not go through onNavigatedto </w:t>
+      </w:r>
+    </w:p>
+    <w:p>
+      <w:pPr>
+        <w:numPr>
+          <w:ilvl w:val="0"/>
+          <w:numId w:val="56"/>
+        </w:numPr>
+        <w:spacing w:before="0" w:after="160" w:line="259"/>
+        <w:ind w:right="0" w:left="1440" w:hanging="360"/>
+        <w:jc w:val="left"/>
+        <w:rPr>
+          <w:rFonts w:ascii="Calibri" w:hAnsi="Calibri" w:cs="Calibri" w:eastAsia="Calibri"/>
+          <w:color w:val="auto"/>
+          <w:spacing w:val="0"/>
+          <w:position w:val="0"/>
+          <w:sz w:val="22"/>
+          <w:shd w:fill="auto" w:val="clear"/>
+        </w:rPr>
+      </w:pPr>
+      <w:r>
+        <w:rPr>
+          <w:rFonts w:ascii="Calibri" w:hAnsi="Calibri" w:cs="Calibri" w:eastAsia="Calibri"/>
+          <w:color w:val="auto"/>
+          <w:spacing w:val="0"/>
+          <w:position w:val="0"/>
+          <w:sz w:val="22"/>
+          <w:shd w:fill="auto" w:val="clear"/>
+        </w:rPr>
+        <w:t xml:space="preserve">Created update function, which resets all the variables</w:t>
+      </w:r>
+    </w:p>
+    <w:p>
+      <w:pPr>
+        <w:numPr>
+          <w:ilvl w:val="0"/>
+          <w:numId w:val="56"/>
+        </w:numPr>
+        <w:spacing w:before="0" w:after="160" w:line="259"/>
+        <w:ind w:right="0" w:left="720" w:hanging="360"/>
+        <w:jc w:val="left"/>
+        <w:rPr>
+          <w:rFonts w:ascii="Calibri" w:hAnsi="Calibri" w:cs="Calibri" w:eastAsia="Calibri"/>
+          <w:color w:val="auto"/>
+          <w:spacing w:val="0"/>
+          <w:position w:val="0"/>
+          <w:sz w:val="22"/>
+          <w:shd w:fill="auto" w:val="clear"/>
+        </w:rPr>
+      </w:pPr>
+      <w:r>
+        <w:rPr>
+          <w:rFonts w:ascii="Calibri" w:hAnsi="Calibri" w:cs="Calibri" w:eastAsia="Calibri"/>
+          <w:color w:val="auto"/>
+          <w:spacing w:val="0"/>
+          <w:position w:val="0"/>
+          <w:sz w:val="22"/>
+          <w:shd w:fill="auto" w:val="clear"/>
+        </w:rPr>
+        <w:t xml:space="preserve">To-Do</w:t>
+      </w:r>
+    </w:p>
+    <w:p>
+      <w:pPr>
+        <w:numPr>
+          <w:ilvl w:val="0"/>
+          <w:numId w:val="56"/>
+        </w:numPr>
+        <w:spacing w:before="0" w:after="160" w:line="259"/>
+        <w:ind w:right="0" w:left="1080" w:hanging="360"/>
+        <w:jc w:val="left"/>
+        <w:rPr>
+          <w:rFonts w:ascii="Calibri" w:hAnsi="Calibri" w:cs="Calibri" w:eastAsia="Calibri"/>
+          <w:color w:val="auto"/>
+          <w:spacing w:val="0"/>
+          <w:position w:val="0"/>
+          <w:sz w:val="22"/>
+          <w:shd w:fill="auto" w:val="clear"/>
+        </w:rPr>
+      </w:pPr>
+      <w:r>
+        <w:rPr>
+          <w:rFonts w:ascii="Calibri" w:hAnsi="Calibri" w:cs="Calibri" w:eastAsia="Calibri"/>
+          <w:color w:val="auto"/>
+          <w:spacing w:val="0"/>
+          <w:position w:val="0"/>
+          <w:sz w:val="22"/>
+          <w:shd w:fill="auto" w:val="clear"/>
+        </w:rPr>
+        <w:t xml:space="preserve">Work on adding quantity into text box, could be a spacing issue</w:t>
+      </w:r>
+    </w:p>
+    <w:p>
+      <w:pPr>
+        <w:numPr>
+          <w:ilvl w:val="0"/>
+          <w:numId w:val="56"/>
+        </w:numPr>
+        <w:spacing w:before="0" w:after="160" w:line="259"/>
+        <w:ind w:right="0" w:left="1080" w:hanging="360"/>
+        <w:jc w:val="left"/>
+        <w:rPr>
+          <w:rFonts w:ascii="Calibri" w:hAnsi="Calibri" w:cs="Calibri" w:eastAsia="Calibri"/>
+          <w:color w:val="auto"/>
+          <w:spacing w:val="0"/>
+          <w:position w:val="0"/>
+          <w:sz w:val="22"/>
+          <w:shd w:fill="auto" w:val="clear"/>
+        </w:rPr>
+      </w:pPr>
+      <w:r>
+        <w:rPr>
+          <w:rFonts w:ascii="Calibri" w:hAnsi="Calibri" w:cs="Calibri" w:eastAsia="Calibri"/>
+          <w:color w:val="auto"/>
+          <w:spacing w:val="0"/>
+          <w:position w:val="0"/>
+          <w:sz w:val="22"/>
+          <w:shd w:fill="auto" w:val="clear"/>
+        </w:rPr>
+        <w:t xml:space="preserve">Clean up controls.</w:t>
+      </w:r>
+    </w:p>
+    <w:p>
+      <w:pPr>
+        <w:numPr>
+          <w:ilvl w:val="0"/>
+          <w:numId w:val="56"/>
+        </w:numPr>
+        <w:spacing w:before="0" w:after="160" w:line="259"/>
+        <w:ind w:right="0" w:left="1080" w:hanging="360"/>
+        <w:jc w:val="left"/>
+        <w:rPr>
+          <w:rFonts w:ascii="Calibri" w:hAnsi="Calibri" w:cs="Calibri" w:eastAsia="Calibri"/>
+          <w:color w:val="auto"/>
+          <w:spacing w:val="0"/>
+          <w:position w:val="0"/>
+          <w:sz w:val="22"/>
+          <w:shd w:fill="auto" w:val="clear"/>
+        </w:rPr>
+      </w:pPr>
+      <w:r>
+        <w:rPr>
+          <w:rFonts w:ascii="Calibri" w:hAnsi="Calibri" w:cs="Calibri" w:eastAsia="Calibri"/>
+          <w:color w:val="auto"/>
+          <w:spacing w:val="0"/>
+          <w:position w:val="0"/>
+          <w:sz w:val="22"/>
+          <w:shd w:fill="auto" w:val="clear"/>
+        </w:rPr>
+        <w:t xml:space="preserve">Work on Navigation and removing unused items from stack. Check OnNavigated functions for removing from stack.</w:t>
       </w:r>
     </w:p>
     <w:p>
@@ -3092,31 +3683,41 @@
       <w:lvlText w:val="•"/>
     </w:lvl>
   </w:abstractNum>
+  <w:abstractNum w:abstractNumId="54">
+    <w:lvl w:ilvl="0">
+      <w:start w:val="1"/>
+      <w:numFmt w:val="bullet"/>
+      <w:lvlText w:val="•"/>
+    </w:lvl>
+  </w:abstractNum>
   <w:num w:numId="2">
+    <w:abstractNumId w:val="54"/>
+  </w:num>
+  <w:num w:numId="5">
     <w:abstractNumId w:val="48"/>
   </w:num>
-  <w:num w:numId="5">
+  <w:num w:numId="10">
     <w:abstractNumId w:val="42"/>
   </w:num>
-  <w:num w:numId="10">
+  <w:num w:numId="15">
     <w:abstractNumId w:val="36"/>
   </w:num>
-  <w:num w:numId="15">
+  <w:num w:numId="32">
     <w:abstractNumId w:val="30"/>
   </w:num>
-  <w:num w:numId="32">
+  <w:num w:numId="37">
     <w:abstractNumId w:val="24"/>
   </w:num>
-  <w:num w:numId="37">
+  <w:num w:numId="42">
     <w:abstractNumId w:val="18"/>
   </w:num>
-  <w:num w:numId="42">
+  <w:num w:numId="45">
     <w:abstractNumId w:val="12"/>
   </w:num>
-  <w:num w:numId="45">
+  <w:num w:numId="50">
     <w:abstractNumId w:val="6"/>
   </w:num>
-  <w:num w:numId="50">
+  <w:num w:numId="56">
     <w:abstractNumId w:val="0"/>
   </w:num>
 </w:numbering>

</xml_diff>

<commit_message>
Fixed Popup OnBack Issue
OnBack from Popup is functional, cleaned up code that wasn't used and
added in some comments. Updated Document on Notes
</commit_message>
<xml_diff>
--- a/Progression on Application.docx
+++ b/Progression on Application.docx
@@ -3575,13 +3575,14 @@
       <w:r>
         <w:rPr>
           <w:rFonts w:ascii="Calibri" w:hAnsi="Calibri" w:cs="Calibri" w:eastAsia="Calibri"/>
-          <w:color w:val="auto"/>
-          <w:spacing w:val="0"/>
-          <w:position w:val="0"/>
-          <w:sz w:val="22"/>
-          <w:shd w:fill="auto" w:val="clear"/>
-        </w:rPr>
-        <w:t xml:space="preserve">Work on Navigation and removing unused items from stack. Check OnNavigated functions for removing from stack.</w:t>
+          <w:strike w:val="true"/>
+          <w:color w:val="auto"/>
+          <w:spacing w:val="0"/>
+          <w:position w:val="0"/>
+          <w:sz w:val="22"/>
+          <w:shd w:fill="auto" w:val="clear"/>
+        </w:rPr>
+        <w:t xml:space="preserve">Work on Navigation and removing unused items from stack. Check OnNavigated functions for removing from stack. </w:t>
       </w:r>
     </w:p>
     <w:p>
@@ -3598,11 +3599,236 @@
           <w:shd w:fill="auto" w:val="clear"/>
         </w:rPr>
       </w:pPr>
-    </w:p>
-    <w:p>
-      <w:pPr>
-        <w:spacing w:before="0" w:after="160" w:line="259"/>
-        <w:ind w:right="0" w:left="0" w:firstLine="0"/>
+      <w:r>
+        <w:rPr>
+          <w:rFonts w:ascii="Calibri" w:hAnsi="Calibri" w:cs="Calibri" w:eastAsia="Calibri"/>
+          <w:color w:val="auto"/>
+          <w:spacing w:val="0"/>
+          <w:position w:val="0"/>
+          <w:sz w:val="22"/>
+          <w:shd w:fill="auto" w:val="clear"/>
+        </w:rPr>
+        <w:t xml:space="preserve">5/22</w:t>
+      </w:r>
+    </w:p>
+    <w:p>
+      <w:pPr>
+        <w:numPr>
+          <w:ilvl w:val="0"/>
+          <w:numId w:val="62"/>
+        </w:numPr>
+        <w:spacing w:before="0" w:after="160" w:line="259"/>
+        <w:ind w:right="0" w:left="720" w:hanging="360"/>
+        <w:jc w:val="left"/>
+        <w:rPr>
+          <w:rFonts w:ascii="Calibri" w:hAnsi="Calibri" w:cs="Calibri" w:eastAsia="Calibri"/>
+          <w:color w:val="auto"/>
+          <w:spacing w:val="0"/>
+          <w:position w:val="0"/>
+          <w:sz w:val="22"/>
+          <w:shd w:fill="auto" w:val="clear"/>
+        </w:rPr>
+      </w:pPr>
+      <w:r>
+        <w:rPr>
+          <w:rFonts w:ascii="Calibri" w:hAnsi="Calibri" w:cs="Calibri" w:eastAsia="Calibri"/>
+          <w:color w:val="auto"/>
+          <w:spacing w:val="0"/>
+          <w:position w:val="0"/>
+          <w:sz w:val="22"/>
+          <w:shd w:fill="auto" w:val="clear"/>
+        </w:rPr>
+        <w:t xml:space="preserve">Things learned</w:t>
+      </w:r>
+    </w:p>
+    <w:p>
+      <w:pPr>
+        <w:numPr>
+          <w:ilvl w:val="0"/>
+          <w:numId w:val="62"/>
+        </w:numPr>
+        <w:spacing w:before="0" w:after="160" w:line="259"/>
+        <w:ind w:right="0" w:left="1080" w:hanging="360"/>
+        <w:jc w:val="left"/>
+        <w:rPr>
+          <w:rFonts w:ascii="Calibri" w:hAnsi="Calibri" w:cs="Calibri" w:eastAsia="Calibri"/>
+          <w:color w:val="auto"/>
+          <w:spacing w:val="0"/>
+          <w:position w:val="0"/>
+          <w:sz w:val="22"/>
+          <w:shd w:fill="auto" w:val="clear"/>
+        </w:rPr>
+      </w:pPr>
+      <w:r>
+        <w:rPr>
+          <w:rFonts w:ascii="Calibri" w:hAnsi="Calibri" w:cs="Calibri" w:eastAsia="Calibri"/>
+          <w:color w:val="auto"/>
+          <w:spacing w:val="0"/>
+          <w:position w:val="0"/>
+          <w:sz w:val="22"/>
+          <w:shd w:fill="auto" w:val="clear"/>
+        </w:rPr>
+        <w:t xml:space="preserve">Removing popups from stack. </w:t>
+      </w:r>
+    </w:p>
+    <w:p>
+      <w:pPr>
+        <w:numPr>
+          <w:ilvl w:val="0"/>
+          <w:numId w:val="62"/>
+        </w:numPr>
+        <w:spacing w:before="0" w:after="160" w:line="259"/>
+        <w:ind w:right="0" w:left="1080" w:hanging="360"/>
+        <w:jc w:val="left"/>
+        <w:rPr>
+          <w:rFonts w:ascii="Calibri" w:hAnsi="Calibri" w:cs="Calibri" w:eastAsia="Calibri"/>
+          <w:color w:val="auto"/>
+          <w:spacing w:val="0"/>
+          <w:position w:val="0"/>
+          <w:sz w:val="22"/>
+          <w:shd w:fill="auto" w:val="clear"/>
+        </w:rPr>
+      </w:pPr>
+      <w:r>
+        <w:rPr>
+          <w:rFonts w:ascii="Calibri" w:hAnsi="Calibri" w:cs="Calibri" w:eastAsia="Calibri"/>
+          <w:color w:val="auto"/>
+          <w:spacing w:val="0"/>
+          <w:position w:val="0"/>
+          <w:sz w:val="22"/>
+          <w:shd w:fill="auto" w:val="clear"/>
+        </w:rPr>
+        <w:t xml:space="preserve">Override OnbackKeypress. If popup is open, cancel event args</w:t>
+      </w:r>
+    </w:p>
+    <w:p>
+      <w:pPr>
+        <w:numPr>
+          <w:ilvl w:val="0"/>
+          <w:numId w:val="62"/>
+        </w:numPr>
+        <w:spacing w:before="0" w:after="160" w:line="259"/>
+        <w:ind w:right="0" w:left="1080" w:hanging="360"/>
+        <w:jc w:val="left"/>
+        <w:rPr>
+          <w:rFonts w:ascii="Calibri" w:hAnsi="Calibri" w:cs="Calibri" w:eastAsia="Calibri"/>
+          <w:color w:val="auto"/>
+          <w:spacing w:val="0"/>
+          <w:position w:val="0"/>
+          <w:sz w:val="22"/>
+          <w:shd w:fill="auto" w:val="clear"/>
+        </w:rPr>
+      </w:pPr>
+      <w:r>
+        <w:rPr>
+          <w:rFonts w:ascii="Calibri" w:hAnsi="Calibri" w:cs="Calibri" w:eastAsia="Calibri"/>
+          <w:color w:val="auto"/>
+          <w:spacing w:val="0"/>
+          <w:position w:val="0"/>
+          <w:sz w:val="22"/>
+          <w:shd w:fill="auto" w:val="clear"/>
+        </w:rPr>
+        <w:t xml:space="preserve">Keep public Page1(){InitializeComponent()} in program, or program will break</w:t>
+      </w:r>
+    </w:p>
+    <w:p>
+      <w:pPr>
+        <w:numPr>
+          <w:ilvl w:val="0"/>
+          <w:numId w:val="62"/>
+        </w:numPr>
+        <w:spacing w:before="0" w:after="160" w:line="259"/>
+        <w:ind w:right="0" w:left="720" w:hanging="360"/>
+        <w:jc w:val="left"/>
+        <w:rPr>
+          <w:rFonts w:ascii="Calibri" w:hAnsi="Calibri" w:cs="Calibri" w:eastAsia="Calibri"/>
+          <w:color w:val="auto"/>
+          <w:spacing w:val="0"/>
+          <w:position w:val="0"/>
+          <w:sz w:val="22"/>
+          <w:shd w:fill="auto" w:val="clear"/>
+        </w:rPr>
+      </w:pPr>
+      <w:r>
+        <w:rPr>
+          <w:rFonts w:ascii="Calibri" w:hAnsi="Calibri" w:cs="Calibri" w:eastAsia="Calibri"/>
+          <w:color w:val="auto"/>
+          <w:spacing w:val="0"/>
+          <w:position w:val="0"/>
+          <w:sz w:val="22"/>
+          <w:shd w:fill="auto" w:val="clear"/>
+        </w:rPr>
+        <w:t xml:space="preserve">To-Do</w:t>
+      </w:r>
+    </w:p>
+    <w:p>
+      <w:pPr>
+        <w:numPr>
+          <w:ilvl w:val="0"/>
+          <w:numId w:val="62"/>
+        </w:numPr>
+        <w:spacing w:before="0" w:after="160" w:line="259"/>
+        <w:ind w:right="0" w:left="1080" w:hanging="360"/>
+        <w:jc w:val="left"/>
+        <w:rPr>
+          <w:rFonts w:ascii="Calibri" w:hAnsi="Calibri" w:cs="Calibri" w:eastAsia="Calibri"/>
+          <w:color w:val="auto"/>
+          <w:spacing w:val="0"/>
+          <w:position w:val="0"/>
+          <w:sz w:val="22"/>
+          <w:shd w:fill="auto" w:val="clear"/>
+        </w:rPr>
+      </w:pPr>
+      <w:r>
+        <w:rPr>
+          <w:rFonts w:ascii="Calibri" w:hAnsi="Calibri" w:cs="Calibri" w:eastAsia="Calibri"/>
+          <w:color w:val="auto"/>
+          <w:spacing w:val="0"/>
+          <w:position w:val="0"/>
+          <w:sz w:val="22"/>
+          <w:shd w:fill="auto" w:val="clear"/>
+        </w:rPr>
+        <w:t xml:space="preserve">Continuing spacing problem</w:t>
+      </w:r>
+    </w:p>
+    <w:p>
+      <w:pPr>
+        <w:numPr>
+          <w:ilvl w:val="0"/>
+          <w:numId w:val="62"/>
+        </w:numPr>
+        <w:spacing w:before="0" w:after="160" w:line="259"/>
+        <w:ind w:right="0" w:left="1080" w:hanging="360"/>
+        <w:jc w:val="left"/>
+        <w:rPr>
+          <w:rFonts w:ascii="Calibri" w:hAnsi="Calibri" w:cs="Calibri" w:eastAsia="Calibri"/>
+          <w:color w:val="auto"/>
+          <w:spacing w:val="0"/>
+          <w:position w:val="0"/>
+          <w:sz w:val="22"/>
+          <w:shd w:fill="auto" w:val="clear"/>
+        </w:rPr>
+      </w:pPr>
+      <w:r>
+        <w:rPr>
+          <w:rFonts w:ascii="Calibri" w:hAnsi="Calibri" w:cs="Calibri" w:eastAsia="Calibri"/>
+          <w:color w:val="auto"/>
+          <w:spacing w:val="0"/>
+          <w:position w:val="0"/>
+          <w:sz w:val="22"/>
+          <w:shd w:fill="auto" w:val="clear"/>
+        </w:rPr>
+        <w:t xml:space="preserve">Work on Sort and Delete functions for list</w:t>
+      </w:r>
+    </w:p>
+    <w:p>
+      <w:pPr>
+        <w:numPr>
+          <w:ilvl w:val="0"/>
+          <w:numId w:val="62"/>
+        </w:numPr>
+        <w:spacing w:before="0" w:after="160" w:line="259"/>
+        <w:ind w:right="0" w:left="1080" w:hanging="360"/>
         <w:jc w:val="left"/>
         <w:rPr>
           <w:rFonts w:ascii="Calibri" w:hAnsi="Calibri" w:cs="Calibri" w:eastAsia="Calibri"/>
@@ -3690,34 +3916,44 @@
       <w:lvlText w:val="•"/>
     </w:lvl>
   </w:abstractNum>
+  <w:abstractNum w:abstractNumId="60">
+    <w:lvl w:ilvl="0">
+      <w:start w:val="1"/>
+      <w:numFmt w:val="bullet"/>
+      <w:lvlText w:val="•"/>
+    </w:lvl>
+  </w:abstractNum>
   <w:num w:numId="2">
+    <w:abstractNumId w:val="60"/>
+  </w:num>
+  <w:num w:numId="5">
     <w:abstractNumId w:val="54"/>
   </w:num>
-  <w:num w:numId="5">
+  <w:num w:numId="10">
     <w:abstractNumId w:val="48"/>
   </w:num>
-  <w:num w:numId="10">
+  <w:num w:numId="15">
     <w:abstractNumId w:val="42"/>
   </w:num>
-  <w:num w:numId="15">
+  <w:num w:numId="32">
     <w:abstractNumId w:val="36"/>
   </w:num>
-  <w:num w:numId="32">
+  <w:num w:numId="37">
     <w:abstractNumId w:val="30"/>
   </w:num>
-  <w:num w:numId="37">
+  <w:num w:numId="42">
     <w:abstractNumId w:val="24"/>
   </w:num>
-  <w:num w:numId="42">
+  <w:num w:numId="45">
     <w:abstractNumId w:val="18"/>
   </w:num>
-  <w:num w:numId="45">
+  <w:num w:numId="50">
     <w:abstractNumId w:val="12"/>
   </w:num>
-  <w:num w:numId="50">
+  <w:num w:numId="56">
     <w:abstractNumId w:val="6"/>
   </w:num>
-  <w:num w:numId="56">
+  <w:num w:numId="62">
     <w:abstractNumId w:val="0"/>
   </w:num>
 </w:numbering>

</xml_diff>

<commit_message>
Changed Dictionary to Object
Moved data to an object instead of a dictionary, cleaned up some
spacing, updated Progression document and Readme
</commit_message>
<xml_diff>
--- a/Progression on Application.docx
+++ b/Progression on Application.docx
@@ -3823,9 +3823,230 @@
     </w:p>
     <w:p>
       <w:pPr>
-        <w:numPr>
-          <w:ilvl w:val="0"/>
-          <w:numId w:val="62"/>
+        <w:spacing w:before="0" w:after="160" w:line="259"/>
+        <w:ind w:right="0" w:left="0" w:firstLine="0"/>
+        <w:jc w:val="left"/>
+        <w:rPr>
+          <w:rFonts w:ascii="Calibri" w:hAnsi="Calibri" w:cs="Calibri" w:eastAsia="Calibri"/>
+          <w:color w:val="auto"/>
+          <w:spacing w:val="0"/>
+          <w:position w:val="0"/>
+          <w:sz w:val="22"/>
+          <w:shd w:fill="auto" w:val="clear"/>
+        </w:rPr>
+      </w:pPr>
+    </w:p>
+    <w:p>
+      <w:pPr>
+        <w:spacing w:before="0" w:after="160" w:line="259"/>
+        <w:ind w:right="0" w:left="0" w:firstLine="0"/>
+        <w:jc w:val="left"/>
+        <w:rPr>
+          <w:rFonts w:ascii="Calibri" w:hAnsi="Calibri" w:cs="Calibri" w:eastAsia="Calibri"/>
+          <w:color w:val="auto"/>
+          <w:spacing w:val="0"/>
+          <w:position w:val="0"/>
+          <w:sz w:val="22"/>
+          <w:shd w:fill="auto" w:val="clear"/>
+        </w:rPr>
+      </w:pPr>
+      <w:r>
+        <w:rPr>
+          <w:rFonts w:ascii="Calibri" w:hAnsi="Calibri" w:cs="Calibri" w:eastAsia="Calibri"/>
+          <w:color w:val="auto"/>
+          <w:spacing w:val="0"/>
+          <w:position w:val="0"/>
+          <w:sz w:val="22"/>
+          <w:shd w:fill="auto" w:val="clear"/>
+        </w:rPr>
+        <w:t xml:space="preserve">5/23</w:t>
+      </w:r>
+    </w:p>
+    <w:p>
+      <w:pPr>
+        <w:numPr>
+          <w:ilvl w:val="0"/>
+          <w:numId w:val="67"/>
+        </w:numPr>
+        <w:spacing w:before="0" w:after="160" w:line="259"/>
+        <w:ind w:right="0" w:left="720" w:hanging="360"/>
+        <w:jc w:val="left"/>
+        <w:rPr>
+          <w:rFonts w:ascii="Calibri" w:hAnsi="Calibri" w:cs="Calibri" w:eastAsia="Calibri"/>
+          <w:color w:val="auto"/>
+          <w:spacing w:val="0"/>
+          <w:position w:val="0"/>
+          <w:sz w:val="22"/>
+          <w:shd w:fill="auto" w:val="clear"/>
+        </w:rPr>
+      </w:pPr>
+      <w:r>
+        <w:rPr>
+          <w:rFonts w:ascii="Calibri" w:hAnsi="Calibri" w:cs="Calibri" w:eastAsia="Calibri"/>
+          <w:color w:val="auto"/>
+          <w:spacing w:val="0"/>
+          <w:position w:val="0"/>
+          <w:sz w:val="22"/>
+          <w:shd w:fill="auto" w:val="clear"/>
+        </w:rPr>
+        <w:t xml:space="preserve">Things learned</w:t>
+      </w:r>
+    </w:p>
+    <w:p>
+      <w:pPr>
+        <w:numPr>
+          <w:ilvl w:val="0"/>
+          <w:numId w:val="67"/>
+        </w:numPr>
+        <w:spacing w:before="0" w:after="160" w:line="259"/>
+        <w:ind w:right="0" w:left="1080" w:hanging="360"/>
+        <w:jc w:val="left"/>
+        <w:rPr>
+          <w:rFonts w:ascii="Calibri" w:hAnsi="Calibri" w:cs="Calibri" w:eastAsia="Calibri"/>
+          <w:color w:val="auto"/>
+          <w:spacing w:val="0"/>
+          <w:position w:val="0"/>
+          <w:sz w:val="22"/>
+          <w:shd w:fill="auto" w:val="clear"/>
+        </w:rPr>
+      </w:pPr>
+      <w:r>
+        <w:rPr>
+          <w:rFonts w:ascii="Calibri" w:hAnsi="Calibri" w:cs="Calibri" w:eastAsia="Calibri"/>
+          <w:color w:val="auto"/>
+          <w:spacing w:val="0"/>
+          <w:position w:val="0"/>
+          <w:sz w:val="22"/>
+          <w:shd w:fill="auto" w:val="clear"/>
+        </w:rPr>
+        <w:t xml:space="preserve">DO NOT use a dictionary if you plan on storing more than two values. e.g. list and quantity</w:t>
+      </w:r>
+    </w:p>
+    <w:p>
+      <w:pPr>
+        <w:numPr>
+          <w:ilvl w:val="0"/>
+          <w:numId w:val="67"/>
+        </w:numPr>
+        <w:spacing w:before="0" w:after="160" w:line="259"/>
+        <w:ind w:right="0" w:left="1080" w:hanging="360"/>
+        <w:jc w:val="left"/>
+        <w:rPr>
+          <w:rFonts w:ascii="Calibri" w:hAnsi="Calibri" w:cs="Calibri" w:eastAsia="Calibri"/>
+          <w:color w:val="auto"/>
+          <w:spacing w:val="0"/>
+          <w:position w:val="0"/>
+          <w:sz w:val="22"/>
+          <w:shd w:fill="auto" w:val="clear"/>
+        </w:rPr>
+      </w:pPr>
+      <w:r>
+        <w:rPr>
+          <w:rFonts w:ascii="Calibri" w:hAnsi="Calibri" w:cs="Calibri" w:eastAsia="Calibri"/>
+          <w:color w:val="auto"/>
+          <w:spacing w:val="0"/>
+          <w:position w:val="0"/>
+          <w:sz w:val="22"/>
+          <w:shd w:fill="auto" w:val="clear"/>
+        </w:rPr>
+        <w:t xml:space="preserve">If you store 3 or more, make a class to store the object and than store</w:t>
+      </w:r>
+    </w:p>
+    <w:p>
+      <w:pPr>
+        <w:numPr>
+          <w:ilvl w:val="0"/>
+          <w:numId w:val="67"/>
+        </w:numPr>
+        <w:spacing w:before="0" w:after="160" w:line="259"/>
+        <w:ind w:right="0" w:left="1080" w:hanging="360"/>
+        <w:jc w:val="left"/>
+        <w:rPr>
+          <w:rFonts w:ascii="Calibri" w:hAnsi="Calibri" w:cs="Calibri" w:eastAsia="Calibri"/>
+          <w:color w:val="auto"/>
+          <w:spacing w:val="0"/>
+          <w:position w:val="0"/>
+          <w:sz w:val="22"/>
+          <w:shd w:fill="auto" w:val="clear"/>
+        </w:rPr>
+      </w:pPr>
+      <w:r>
+        <w:rPr>
+          <w:rFonts w:ascii="Calibri" w:hAnsi="Calibri" w:cs="Calibri" w:eastAsia="Calibri"/>
+          <w:color w:val="auto"/>
+          <w:spacing w:val="0"/>
+          <w:position w:val="0"/>
+          <w:sz w:val="22"/>
+          <w:shd w:fill="auto" w:val="clear"/>
+        </w:rPr>
+        <w:t xml:space="preserve">Places to use a dictionary = Student and Test score,  grade.... etc.....</w:t>
+      </w:r>
+    </w:p>
+    <w:p>
+      <w:pPr>
+        <w:numPr>
+          <w:ilvl w:val="0"/>
+          <w:numId w:val="67"/>
+        </w:numPr>
+        <w:spacing w:before="0" w:after="160" w:line="259"/>
+        <w:ind w:right="0" w:left="720" w:hanging="360"/>
+        <w:jc w:val="left"/>
+        <w:rPr>
+          <w:rFonts w:ascii="Calibri" w:hAnsi="Calibri" w:cs="Calibri" w:eastAsia="Calibri"/>
+          <w:color w:val="auto"/>
+          <w:spacing w:val="0"/>
+          <w:position w:val="0"/>
+          <w:sz w:val="22"/>
+          <w:shd w:fill="auto" w:val="clear"/>
+        </w:rPr>
+      </w:pPr>
+      <w:r>
+        <w:rPr>
+          <w:rFonts w:ascii="Calibri" w:hAnsi="Calibri" w:cs="Calibri" w:eastAsia="Calibri"/>
+          <w:color w:val="auto"/>
+          <w:spacing w:val="0"/>
+          <w:position w:val="0"/>
+          <w:sz w:val="22"/>
+          <w:shd w:fill="auto" w:val="clear"/>
+        </w:rPr>
+        <w:t xml:space="preserve">To-Do</w:t>
+      </w:r>
+    </w:p>
+    <w:p>
+      <w:pPr>
+        <w:numPr>
+          <w:ilvl w:val="0"/>
+          <w:numId w:val="67"/>
+        </w:numPr>
+        <w:spacing w:before="0" w:after="160" w:line="259"/>
+        <w:ind w:right="0" w:left="1080" w:hanging="360"/>
+        <w:jc w:val="left"/>
+        <w:rPr>
+          <w:rFonts w:ascii="Calibri" w:hAnsi="Calibri" w:cs="Calibri" w:eastAsia="Calibri"/>
+          <w:color w:val="auto"/>
+          <w:spacing w:val="0"/>
+          <w:position w:val="0"/>
+          <w:sz w:val="22"/>
+          <w:shd w:fill="auto" w:val="clear"/>
+        </w:rPr>
+      </w:pPr>
+      <w:r>
+        <w:rPr>
+          <w:rFonts w:ascii="Calibri" w:hAnsi="Calibri" w:cs="Calibri" w:eastAsia="Calibri"/>
+          <w:color w:val="auto"/>
+          <w:spacing w:val="0"/>
+          <w:position w:val="0"/>
+          <w:sz w:val="22"/>
+          <w:shd w:fill="auto" w:val="clear"/>
+        </w:rPr>
+        <w:t xml:space="preserve">Work on using Group to use at a Stack Panel</w:t>
+      </w:r>
+    </w:p>
+    <w:p>
+      <w:pPr>
+        <w:numPr>
+          <w:ilvl w:val="0"/>
+          <w:numId w:val="67"/>
         </w:numPr>
         <w:spacing w:before="0" w:after="160" w:line="259"/>
         <w:ind w:right="0" w:left="1080" w:hanging="360"/>
@@ -3923,37 +4144,47 @@
       <w:lvlText w:val="•"/>
     </w:lvl>
   </w:abstractNum>
+  <w:abstractNum w:abstractNumId="66">
+    <w:lvl w:ilvl="0">
+      <w:start w:val="1"/>
+      <w:numFmt w:val="bullet"/>
+      <w:lvlText w:val="•"/>
+    </w:lvl>
+  </w:abstractNum>
   <w:num w:numId="2">
+    <w:abstractNumId w:val="66"/>
+  </w:num>
+  <w:num w:numId="5">
     <w:abstractNumId w:val="60"/>
   </w:num>
-  <w:num w:numId="5">
+  <w:num w:numId="10">
     <w:abstractNumId w:val="54"/>
   </w:num>
-  <w:num w:numId="10">
+  <w:num w:numId="15">
     <w:abstractNumId w:val="48"/>
   </w:num>
-  <w:num w:numId="15">
+  <w:num w:numId="32">
     <w:abstractNumId w:val="42"/>
   </w:num>
-  <w:num w:numId="32">
+  <w:num w:numId="37">
     <w:abstractNumId w:val="36"/>
   </w:num>
-  <w:num w:numId="37">
+  <w:num w:numId="42">
     <w:abstractNumId w:val="30"/>
   </w:num>
-  <w:num w:numId="42">
+  <w:num w:numId="45">
     <w:abstractNumId w:val="24"/>
   </w:num>
-  <w:num w:numId="45">
+  <w:num w:numId="50">
     <w:abstractNumId w:val="18"/>
   </w:num>
-  <w:num w:numId="50">
+  <w:num w:numId="56">
     <w:abstractNumId w:val="12"/>
   </w:num>
-  <w:num w:numId="56">
+  <w:num w:numId="62">
     <w:abstractNumId w:val="6"/>
   </w:num>
-  <w:num w:numId="62">
+  <w:num w:numId="67">
     <w:abstractNumId w:val="0"/>
   </w:num>
 </w:numbering>

</xml_diff>

<commit_message>
Deleted some data in Resource Files, update notes
Removed Resources.resfiles.intermediate. Not quite sure what changed in
them. Added notes for date.
</commit_message>
<xml_diff>
--- a/Progression on Application.docx
+++ b/Progression on Application.docx
@@ -4044,12 +4044,274 @@
     </w:p>
     <w:p>
       <w:pPr>
-        <w:numPr>
-          <w:ilvl w:val="0"/>
-          <w:numId w:val="67"/>
+        <w:spacing w:before="0" w:after="160" w:line="259"/>
+        <w:ind w:right="0" w:left="0" w:firstLine="0"/>
+        <w:jc w:val="left"/>
+        <w:rPr>
+          <w:rFonts w:ascii="Calibri" w:hAnsi="Calibri" w:cs="Calibri" w:eastAsia="Calibri"/>
+          <w:color w:val="auto"/>
+          <w:spacing w:val="0"/>
+          <w:position w:val="0"/>
+          <w:sz w:val="22"/>
+          <w:shd w:fill="auto" w:val="clear"/>
+        </w:rPr>
+      </w:pPr>
+      <w:r>
+        <w:rPr>
+          <w:rFonts w:ascii="Calibri" w:hAnsi="Calibri" w:cs="Calibri" w:eastAsia="Calibri"/>
+          <w:color w:val="auto"/>
+          <w:spacing w:val="0"/>
+          <w:position w:val="0"/>
+          <w:sz w:val="22"/>
+          <w:shd w:fill="auto" w:val="clear"/>
+        </w:rPr>
+        <w:t xml:space="preserve">5/27</w:t>
+      </w:r>
+    </w:p>
+    <w:p>
+      <w:pPr>
+        <w:numPr>
+          <w:ilvl w:val="0"/>
+          <w:numId w:val="72"/>
+        </w:numPr>
+        <w:spacing w:before="0" w:after="160" w:line="259"/>
+        <w:ind w:right="0" w:left="720" w:hanging="360"/>
+        <w:jc w:val="left"/>
+        <w:rPr>
+          <w:rFonts w:ascii="Calibri" w:hAnsi="Calibri" w:cs="Calibri" w:eastAsia="Calibri"/>
+          <w:color w:val="auto"/>
+          <w:spacing w:val="0"/>
+          <w:position w:val="0"/>
+          <w:sz w:val="22"/>
+          <w:shd w:fill="auto" w:val="clear"/>
+        </w:rPr>
+      </w:pPr>
+      <w:r>
+        <w:rPr>
+          <w:rFonts w:ascii="Calibri" w:hAnsi="Calibri" w:cs="Calibri" w:eastAsia="Calibri"/>
+          <w:color w:val="auto"/>
+          <w:spacing w:val="0"/>
+          <w:position w:val="0"/>
+          <w:sz w:val="22"/>
+          <w:shd w:fill="auto" w:val="clear"/>
+        </w:rPr>
+        <w:t xml:space="preserve">Adding Data to Grid</w:t>
+      </w:r>
+    </w:p>
+    <w:p>
+      <w:pPr>
+        <w:numPr>
+          <w:ilvl w:val="0"/>
+          <w:numId w:val="72"/>
         </w:numPr>
         <w:spacing w:before="0" w:after="160" w:line="259"/>
         <w:ind w:right="0" w:left="1080" w:hanging="360"/>
+        <w:jc w:val="left"/>
+        <w:rPr>
+          <w:rFonts w:ascii="Calibri" w:hAnsi="Calibri" w:cs="Calibri" w:eastAsia="Calibri"/>
+          <w:color w:val="auto"/>
+          <w:spacing w:val="0"/>
+          <w:position w:val="0"/>
+          <w:sz w:val="22"/>
+          <w:shd w:fill="auto" w:val="clear"/>
+        </w:rPr>
+      </w:pPr>
+      <w:r>
+        <w:rPr>
+          <w:rFonts w:ascii="Calibri" w:hAnsi="Calibri" w:cs="Calibri" w:eastAsia="Calibri"/>
+          <w:color w:val="auto"/>
+          <w:spacing w:val="0"/>
+          <w:position w:val="0"/>
+          <w:sz w:val="22"/>
+          <w:shd w:fill="auto" w:val="clear"/>
+        </w:rPr>
+        <w:t xml:space="preserve">Create grid definitions for each column. </w:t>
+      </w:r>
+    </w:p>
+    <w:p>
+      <w:pPr>
+        <w:numPr>
+          <w:ilvl w:val="0"/>
+          <w:numId w:val="72"/>
+        </w:numPr>
+        <w:spacing w:before="0" w:after="160" w:line="259"/>
+        <w:ind w:right="0" w:left="1080" w:hanging="360"/>
+        <w:jc w:val="left"/>
+        <w:rPr>
+          <w:rFonts w:ascii="Calibri" w:hAnsi="Calibri" w:cs="Calibri" w:eastAsia="Calibri"/>
+          <w:color w:val="auto"/>
+          <w:spacing w:val="0"/>
+          <w:position w:val="0"/>
+          <w:sz w:val="22"/>
+          <w:shd w:fill="auto" w:val="clear"/>
+        </w:rPr>
+      </w:pPr>
+      <w:r>
+        <w:rPr>
+          <w:rFonts w:ascii="Calibri" w:hAnsi="Calibri" w:cs="Calibri" w:eastAsia="Calibri"/>
+          <w:color w:val="auto"/>
+          <w:spacing w:val="0"/>
+          <w:position w:val="0"/>
+          <w:sz w:val="22"/>
+          <w:shd w:fill="auto" w:val="clear"/>
+        </w:rPr>
+        <w:t xml:space="preserve">Add stackpanel for each grid,column, name the field</w:t>
+      </w:r>
+    </w:p>
+    <w:p>
+      <w:pPr>
+        <w:numPr>
+          <w:ilvl w:val="0"/>
+          <w:numId w:val="72"/>
+        </w:numPr>
+        <w:spacing w:before="0" w:after="160" w:line="259"/>
+        <w:ind w:right="0" w:left="1080" w:hanging="360"/>
+        <w:jc w:val="left"/>
+        <w:rPr>
+          <w:rFonts w:ascii="Calibri" w:hAnsi="Calibri" w:cs="Calibri" w:eastAsia="Calibri"/>
+          <w:color w:val="auto"/>
+          <w:spacing w:val="0"/>
+          <w:position w:val="0"/>
+          <w:sz w:val="22"/>
+          <w:shd w:fill="auto" w:val="clear"/>
+        </w:rPr>
+      </w:pPr>
+      <w:r>
+        <w:rPr>
+          <w:rFonts w:ascii="Calibri" w:hAnsi="Calibri" w:cs="Calibri" w:eastAsia="Calibri"/>
+          <w:color w:val="auto"/>
+          <w:spacing w:val="0"/>
+          <w:position w:val="0"/>
+          <w:sz w:val="22"/>
+          <w:shd w:fill="auto" w:val="clear"/>
+        </w:rPr>
+        <w:t xml:space="preserve">Add all data to that stackpanel, include margin if needed during this process</w:t>
+      </w:r>
+    </w:p>
+    <w:p>
+      <w:pPr>
+        <w:numPr>
+          <w:ilvl w:val="0"/>
+          <w:numId w:val="72"/>
+        </w:numPr>
+        <w:spacing w:before="0" w:after="160" w:line="259"/>
+        <w:ind w:right="0" w:left="1080" w:hanging="360"/>
+        <w:jc w:val="left"/>
+        <w:rPr>
+          <w:rFonts w:ascii="Calibri" w:hAnsi="Calibri" w:cs="Calibri" w:eastAsia="Calibri"/>
+          <w:color w:val="auto"/>
+          <w:spacing w:val="0"/>
+          <w:position w:val="0"/>
+          <w:sz w:val="22"/>
+          <w:shd w:fill="auto" w:val="clear"/>
+        </w:rPr>
+      </w:pPr>
+      <w:r>
+        <w:rPr>
+          <w:rFonts w:ascii="Calibri" w:hAnsi="Calibri" w:cs="Calibri" w:eastAsia="Calibri"/>
+          <w:color w:val="auto"/>
+          <w:spacing w:val="0"/>
+          <w:position w:val="0"/>
+          <w:sz w:val="22"/>
+          <w:shd w:fill="auto" w:val="clear"/>
+        </w:rPr>
+        <w:t xml:space="preserve">Add stackpanel to Grid after all data has been inserted</w:t>
+      </w:r>
+    </w:p>
+    <w:p>
+      <w:pPr>
+        <w:numPr>
+          <w:ilvl w:val="0"/>
+          <w:numId w:val="72"/>
+        </w:numPr>
+        <w:spacing w:before="0" w:after="160" w:line="259"/>
+        <w:ind w:right="0" w:left="720" w:hanging="360"/>
+        <w:jc w:val="left"/>
+        <w:rPr>
+          <w:rFonts w:ascii="Calibri" w:hAnsi="Calibri" w:cs="Calibri" w:eastAsia="Calibri"/>
+          <w:color w:val="auto"/>
+          <w:spacing w:val="0"/>
+          <w:position w:val="0"/>
+          <w:sz w:val="22"/>
+          <w:shd w:fill="auto" w:val="clear"/>
+        </w:rPr>
+      </w:pPr>
+      <w:r>
+        <w:rPr>
+          <w:rFonts w:ascii="Calibri" w:hAnsi="Calibri" w:cs="Calibri" w:eastAsia="Calibri"/>
+          <w:color w:val="auto"/>
+          <w:spacing w:val="0"/>
+          <w:position w:val="0"/>
+          <w:sz w:val="22"/>
+          <w:shd w:fill="auto" w:val="clear"/>
+        </w:rPr>
+        <w:t xml:space="preserve">To-Do</w:t>
+      </w:r>
+    </w:p>
+    <w:p>
+      <w:pPr>
+        <w:numPr>
+          <w:ilvl w:val="0"/>
+          <w:numId w:val="72"/>
+        </w:numPr>
+        <w:spacing w:before="0" w:after="160" w:line="259"/>
+        <w:ind w:right="0" w:left="1080" w:hanging="360"/>
+        <w:jc w:val="left"/>
+        <w:rPr>
+          <w:rFonts w:ascii="Calibri" w:hAnsi="Calibri" w:cs="Calibri" w:eastAsia="Calibri"/>
+          <w:color w:val="auto"/>
+          <w:spacing w:val="0"/>
+          <w:position w:val="0"/>
+          <w:sz w:val="22"/>
+          <w:shd w:fill="auto" w:val="clear"/>
+        </w:rPr>
+      </w:pPr>
+      <w:r>
+        <w:rPr>
+          <w:rFonts w:ascii="Calibri" w:hAnsi="Calibri" w:cs="Calibri" w:eastAsia="Calibri"/>
+          <w:color w:val="auto"/>
+          <w:spacing w:val="0"/>
+          <w:position w:val="0"/>
+          <w:sz w:val="22"/>
+          <w:shd w:fill="auto" w:val="clear"/>
+        </w:rPr>
+        <w:t xml:space="preserve">Issue with going to different lists (might just be how data is accessed)</w:t>
+      </w:r>
+    </w:p>
+    <w:p>
+      <w:pPr>
+        <w:numPr>
+          <w:ilvl w:val="0"/>
+          <w:numId w:val="72"/>
+        </w:numPr>
+        <w:spacing w:before="0" w:after="160" w:line="259"/>
+        <w:ind w:right="0" w:left="1080" w:hanging="360"/>
+        <w:jc w:val="left"/>
+        <w:rPr>
+          <w:rFonts w:ascii="Calibri" w:hAnsi="Calibri" w:cs="Calibri" w:eastAsia="Calibri"/>
+          <w:color w:val="auto"/>
+          <w:spacing w:val="0"/>
+          <w:position w:val="0"/>
+          <w:sz w:val="22"/>
+          <w:shd w:fill="auto" w:val="clear"/>
+        </w:rPr>
+      </w:pPr>
+      <w:r>
+        <w:rPr>
+          <w:rFonts w:ascii="Calibri" w:hAnsi="Calibri" w:cs="Calibri" w:eastAsia="Calibri"/>
+          <w:color w:val="auto"/>
+          <w:spacing w:val="0"/>
+          <w:position w:val="0"/>
+          <w:sz w:val="22"/>
+          <w:shd w:fill="auto" w:val="clear"/>
+        </w:rPr>
+        <w:t xml:space="preserve">Add edit on click text</w:t>
+      </w:r>
+    </w:p>
+    <w:p>
+      <w:pPr>
+        <w:spacing w:before="0" w:after="160" w:line="259"/>
+        <w:ind w:right="0" w:left="0" w:firstLine="0"/>
         <w:jc w:val="left"/>
         <w:rPr>
           <w:rFonts w:ascii="Calibri" w:hAnsi="Calibri" w:cs="Calibri" w:eastAsia="Calibri"/>
@@ -4151,40 +4413,50 @@
       <w:lvlText w:val="•"/>
     </w:lvl>
   </w:abstractNum>
+  <w:abstractNum w:abstractNumId="72">
+    <w:lvl w:ilvl="0">
+      <w:start w:val="1"/>
+      <w:numFmt w:val="bullet"/>
+      <w:lvlText w:val="•"/>
+    </w:lvl>
+  </w:abstractNum>
   <w:num w:numId="2">
+    <w:abstractNumId w:val="72"/>
+  </w:num>
+  <w:num w:numId="5">
     <w:abstractNumId w:val="66"/>
   </w:num>
-  <w:num w:numId="5">
+  <w:num w:numId="10">
     <w:abstractNumId w:val="60"/>
   </w:num>
-  <w:num w:numId="10">
+  <w:num w:numId="15">
     <w:abstractNumId w:val="54"/>
   </w:num>
-  <w:num w:numId="15">
+  <w:num w:numId="32">
     <w:abstractNumId w:val="48"/>
   </w:num>
-  <w:num w:numId="32">
+  <w:num w:numId="37">
     <w:abstractNumId w:val="42"/>
   </w:num>
-  <w:num w:numId="37">
+  <w:num w:numId="42">
     <w:abstractNumId w:val="36"/>
   </w:num>
-  <w:num w:numId="42">
+  <w:num w:numId="45">
     <w:abstractNumId w:val="30"/>
   </w:num>
-  <w:num w:numId="45">
+  <w:num w:numId="50">
     <w:abstractNumId w:val="24"/>
   </w:num>
-  <w:num w:numId="50">
+  <w:num w:numId="56">
     <w:abstractNumId w:val="18"/>
   </w:num>
-  <w:num w:numId="56">
+  <w:num w:numId="62">
     <w:abstractNumId w:val="12"/>
   </w:num>
-  <w:num w:numId="62">
+  <w:num w:numId="67">
     <w:abstractNumId w:val="6"/>
   </w:num>
-  <w:num w:numId="67">
+  <w:num w:numId="72">
     <w:abstractNumId w:val="0"/>
   </w:num>
 </w:numbering>

</xml_diff>

<commit_message>
ListofItems Data Structure Change
Noticed an issue with the data structure and the data that was being
returned with each list. Changed to a dictionary,. New list is able to
be added, but need to work on adding values to  them.
</commit_message>
<xml_diff>
--- a/Progression on Application.docx
+++ b/Progression on Application.docx
@@ -4306,6 +4306,110 @@
           <w:shd w:fill="auto" w:val="clear"/>
         </w:rPr>
         <w:t xml:space="preserve">Add edit on click text</w:t>
+      </w:r>
+    </w:p>
+    <w:p>
+      <w:pPr>
+        <w:spacing w:before="0" w:after="160" w:line="259"/>
+        <w:ind w:right="0" w:left="0" w:firstLine="0"/>
+        <w:jc w:val="left"/>
+        <w:rPr>
+          <w:rFonts w:ascii="Calibri" w:hAnsi="Calibri" w:cs="Calibri" w:eastAsia="Calibri"/>
+          <w:color w:val="auto"/>
+          <w:spacing w:val="0"/>
+          <w:position w:val="0"/>
+          <w:sz w:val="22"/>
+          <w:shd w:fill="auto" w:val="clear"/>
+        </w:rPr>
+      </w:pPr>
+      <w:r>
+        <w:rPr>
+          <w:rFonts w:ascii="Calibri" w:hAnsi="Calibri" w:cs="Calibri" w:eastAsia="Calibri"/>
+          <w:color w:val="auto"/>
+          <w:spacing w:val="0"/>
+          <w:position w:val="0"/>
+          <w:sz w:val="22"/>
+          <w:shd w:fill="auto" w:val="clear"/>
+        </w:rPr>
+        <w:t xml:space="preserve">5/28</w:t>
+      </w:r>
+    </w:p>
+    <w:p>
+      <w:pPr>
+        <w:spacing w:before="0" w:after="160" w:line="259"/>
+        <w:ind w:right="0" w:left="0" w:firstLine="0"/>
+        <w:jc w:val="left"/>
+        <w:rPr>
+          <w:rFonts w:ascii="Calibri" w:hAnsi="Calibri" w:cs="Calibri" w:eastAsia="Calibri"/>
+          <w:color w:val="auto"/>
+          <w:spacing w:val="0"/>
+          <w:position w:val="0"/>
+          <w:sz w:val="22"/>
+          <w:shd w:fill="auto" w:val="clear"/>
+        </w:rPr>
+      </w:pPr>
+      <w:r>
+        <w:rPr>
+          <w:rFonts w:ascii="Calibri" w:hAnsi="Calibri" w:cs="Calibri" w:eastAsia="Calibri"/>
+          <w:color w:val="auto"/>
+          <w:spacing w:val="0"/>
+          <w:position w:val="0"/>
+          <w:sz w:val="22"/>
+          <w:shd w:fill="auto" w:val="clear"/>
+        </w:rPr>
+        <w:t xml:space="preserve">- Encountered a big issue that forced a change in data structure.</w:t>
+      </w:r>
+    </w:p>
+    <w:p>
+      <w:pPr>
+        <w:spacing w:before="0" w:after="160" w:line="259"/>
+        <w:ind w:right="0" w:left="0" w:firstLine="0"/>
+        <w:jc w:val="left"/>
+        <w:rPr>
+          <w:rFonts w:ascii="Calibri" w:hAnsi="Calibri" w:cs="Calibri" w:eastAsia="Calibri"/>
+          <w:color w:val="auto"/>
+          <w:spacing w:val="0"/>
+          <w:position w:val="0"/>
+          <w:sz w:val="22"/>
+          <w:shd w:fill="auto" w:val="clear"/>
+        </w:rPr>
+      </w:pPr>
+      <w:r>
+        <w:rPr>
+          <w:rFonts w:ascii="Calibri" w:hAnsi="Calibri" w:cs="Calibri" w:eastAsia="Calibri"/>
+          <w:color w:val="auto"/>
+          <w:spacing w:val="0"/>
+          <w:position w:val="0"/>
+          <w:sz w:val="22"/>
+          <w:shd w:fill="auto" w:val="clear"/>
+        </w:rPr>
+        <w:t xml:space="preserve">Issue was that all items were being shown no matter what list was picked. To fix this I have decided to set ListofItems as a dictionary. This way you can store the value, which is the list name along with the values, which is stored in a listArray.</w:t>
+      </w:r>
+    </w:p>
+    <w:p>
+      <w:pPr>
+        <w:spacing w:before="0" w:after="160" w:line="259"/>
+        <w:ind w:right="0" w:left="0" w:firstLine="0"/>
+        <w:jc w:val="left"/>
+        <w:rPr>
+          <w:rFonts w:ascii="Calibri" w:hAnsi="Calibri" w:cs="Calibri" w:eastAsia="Calibri"/>
+          <w:color w:val="auto"/>
+          <w:spacing w:val="0"/>
+          <w:position w:val="0"/>
+          <w:sz w:val="22"/>
+          <w:shd w:fill="auto" w:val="clear"/>
+        </w:rPr>
+      </w:pPr>
+      <w:r>
+        <w:rPr>
+          <w:rFonts w:ascii="Calibri" w:hAnsi="Calibri" w:cs="Calibri" w:eastAsia="Calibri"/>
+          <w:color w:val="auto"/>
+          <w:spacing w:val="0"/>
+          <w:position w:val="0"/>
+          <w:sz w:val="22"/>
+          <w:shd w:fill="auto" w:val="clear"/>
+        </w:rPr>
+        <w:t xml:space="preserve">This issue could've been avoided with more proper planning on how the program was structured. If I realized during planning this was an issue, it would be a quick fix, but now I have to rewrite some of the functions. This is also along with implementing a local database for scaling to larger scale products. It is something I should not encounter again along with better planning on data structures and content flow for future programs.</w:t>
       </w:r>
     </w:p>
     <w:p>

</xml_diff>